<commit_message>
Artefato atualizado, mac com possiveis erros
</commit_message>
<xml_diff>
--- a/16- DFD Essencial para cada Capacidade.docx
+++ b/16- DFD Essencial para cada Capacidade.docx
@@ -1,6 +1,6 @@
 
 <file path=word/document.xml><?xml version="1.0" encoding="utf-8"?>
-<w:document xmlns:ve="http://schemas.openxmlformats.org/markup-compatibility/2006" xmlns:o="urn:schemas-microsoft-com:office:office" xmlns:r="http://schemas.openxmlformats.org/officeDocument/2006/relationships" xmlns:m="http://schemas.openxmlformats.org/officeDocument/2006/math" xmlns:v="urn:schemas-microsoft-com:vml" xmlns:wp="http://schemas.openxmlformats.org/drawingml/2006/wordprocessingDrawing" xmlns:w10="urn:schemas-microsoft-com:office:word" xmlns:w="http://schemas.openxmlformats.org/wordprocessingml/2006/main" xmlns:wne="http://schemas.microsoft.com/office/word/2006/wordml">
+<w:document xmlns:wpc="http://schemas.microsoft.com/office/word/2010/wordprocessingCanvas" xmlns:cx="http://schemas.microsoft.com/office/drawing/2014/chartex" xmlns:cx1="http://schemas.microsoft.com/office/drawing/2015/9/8/chartex" xmlns:cx2="http://schemas.microsoft.com/office/drawing/2015/10/21/chartex" xmlns:cx3="http://schemas.microsoft.com/office/drawing/2016/5/9/chartex" xmlns:cx4="http://schemas.microsoft.com/office/drawing/2016/5/10/chartex" xmlns:cx5="http://schemas.microsoft.com/office/drawing/2016/5/11/chartex" xmlns:cx6="http://schemas.microsoft.com/office/drawing/2016/5/12/chartex" xmlns:cx7="http://schemas.microsoft.com/office/drawing/2016/5/13/chartex" xmlns:cx8="http://schemas.microsoft.com/office/drawing/2016/5/14/chartex" xmlns:mc="http://schemas.openxmlformats.org/markup-compatibility/2006" xmlns:aink="http://schemas.microsoft.com/office/drawing/2016/ink" xmlns:am3d="http://schemas.microsoft.com/office/drawing/2017/model3d" xmlns:o="urn:schemas-microsoft-com:office:office" xmlns:r="http://schemas.openxmlformats.org/officeDocument/2006/relationships" xmlns:m="http://schemas.openxmlformats.org/officeDocument/2006/math" xmlns:v="urn:schemas-microsoft-com:vml" xmlns:wp14="http://schemas.microsoft.com/office/word/2010/wordprocessingDrawing" xmlns:wp="http://schemas.openxmlformats.org/drawingml/2006/wordprocessingDrawing" xmlns:w10="urn:schemas-microsoft-com:office:word" xmlns:w="http://schemas.openxmlformats.org/wordprocessingml/2006/main" xmlns:w14="http://schemas.microsoft.com/office/word/2010/wordml" xmlns:w15="http://schemas.microsoft.com/office/word/2012/wordml" xmlns:w16cex="http://schemas.microsoft.com/office/word/2018/wordml/cex" xmlns:w16cid="http://schemas.microsoft.com/office/word/2016/wordml/cid" xmlns:w16="http://schemas.microsoft.com/office/word/2018/wordml" xmlns:w16se="http://schemas.microsoft.com/office/word/2015/wordml/symex" xmlns:wpg="http://schemas.microsoft.com/office/word/2010/wordprocessingGroup" xmlns:wpi="http://schemas.microsoft.com/office/word/2010/wordprocessingInk" xmlns:wne="http://schemas.microsoft.com/office/word/2006/wordml" xmlns:wps="http://schemas.microsoft.com/office/word/2010/wordprocessingShape" mc:Ignorable="w14 w15 w16se w16cid w16 w16cex wp14">
   <w:body>
     <w:p>
       <w:r>
@@ -8,13 +8,13 @@
           <w:noProof/>
           <w:lang w:eastAsia="pt-BR"/>
         </w:rPr>
-        <w:pict>
+        <w:pict w14:anchorId="30C1B9EC">
           <v:shapetype id="_x0000_t202" coordsize="21600,21600" o:spt="202" path="m,l,21600r21600,l21600,xe">
             <v:stroke joinstyle="miter"/>
             <v:path gradientshapeok="t" o:connecttype="rect"/>
           </v:shapetype>
-          <v:shape id="_x0000_s1026" type="#_x0000_t202" style="position:absolute;margin-left:310.95pt;margin-top:-24.35pt;width:175.2pt;height:450pt;z-index:251658240" fillcolor="white [3212]" strokecolor="white [3212]">
-            <v:textbox>
+          <v:shape id="_x0000_s1026" type="#_x0000_t202" style="position:absolute;margin-left:121.95pt;margin-top:.4pt;width:201.45pt;height:450pt;z-index:251658240" fillcolor="white [3212]" strokecolor="white [3212]">
+            <v:textbox style="mso-next-textbox:#_x0000_s1026">
               <w:txbxContent>
                 <w:p>
                   <w:r>
@@ -72,11 +72,9 @@
                   <w:r>
                     <w:t xml:space="preserve">Ao chegar </w:t>
                   </w:r>
-                  <w:proofErr w:type="gramStart"/>
                   <w:r>
                     <w:t>na</w:t>
                   </w:r>
-                  <w:proofErr w:type="gramEnd"/>
                   <w:r>
                     <w:t xml:space="preserve"> gráfica o cliente solicita o produto.</w:t>
                   </w:r>
@@ -111,18 +109,13 @@
                     <w:t xml:space="preserve">Cliente não gosta </w:t>
                   </w:r>
                   <w:r>
-                    <w:t>de nenhum dos modelos</w:t>
-                  </w:r>
-                  <w:proofErr w:type="gramStart"/>
-                  <w:r>
-                    <w:t xml:space="preserve"> </w:t>
-                  </w:r>
-                  <w:r>
-                    <w:t xml:space="preserve"> </w:t>
-                  </w:r>
-                  <w:proofErr w:type="gramEnd"/>
-                  <w:r>
-                    <w:t>e desisti da compra</w:t>
+                    <w:t xml:space="preserve">de nenhum dos </w:t>
+                  </w:r>
+                  <w:r>
+                    <w:t>modelos e</w:t>
+                  </w:r>
+                  <w:r>
+                    <w:t xml:space="preserve"> desisti da compra</w:t>
                   </w:r>
                 </w:p>
                 <w:p>
@@ -142,24 +135,26 @@
                     <w:pStyle w:val="PargrafodaLista"/>
                     <w:numPr>
                       <w:ilvl w:val="0"/>
-                      <w:numId w:val="2"/>
+                      <w:numId w:val="1"/>
                     </w:numPr>
                   </w:pPr>
                   <w:r>
-                    <w:t>Atendente apresenta orçamento</w:t>
+                    <w:t>Atendente recebe pagamento e manda confeccionar arte</w:t>
                   </w:r>
                 </w:p>
                 <w:p>
                   <w:pPr>
                     <w:pStyle w:val="PargrafodaLista"/>
-                    <w:numPr>
-                      <w:ilvl w:val="0"/>
-                      <w:numId w:val="2"/>
-                    </w:numPr>
+                    <w:rPr>
+                      <w:u w:val="single"/>
+                    </w:rPr>
                   </w:pPr>
-                  <w:r>
-                    <w:t>Entrega ao cliente do orçamento com uma data prevista para retirada do produto</w:t>
-                  </w:r>
+                </w:p>
+                <w:p>
+                  <w:pPr>
+                    <w:pStyle w:val="PargrafodaLista"/>
+                    <w:ind w:left="1440"/>
+                  </w:pPr>
                 </w:p>
               </w:txbxContent>
             </v:textbox>
@@ -169,13 +164,20 @@
       <w:r>
         <w:rPr>
           <w:noProof/>
-          <w:lang w:eastAsia="pt-BR"/>
         </w:rPr>
         <w:drawing>
-          <wp:inline distT="0" distB="0" distL="0" distR="0">
-            <wp:extent cx="3629025" cy="2971800"/>
-            <wp:effectExtent l="19050" t="0" r="9525" b="0"/>
-            <wp:docPr id="2" name="Imagem 1" descr="Untitled Diagram (1).png"/>
+          <wp:anchor distT="0" distB="0" distL="114300" distR="114300" simplePos="0" relativeHeight="251659264" behindDoc="0" locked="0" layoutInCell="1" allowOverlap="1" wp14:anchorId="6C363ACE" wp14:editId="727B1C70">
+            <wp:simplePos x="0" y="0"/>
+            <wp:positionH relativeFrom="column">
+              <wp:posOffset>-4445</wp:posOffset>
+            </wp:positionH>
+            <wp:positionV relativeFrom="paragraph">
+              <wp:posOffset>-3810</wp:posOffset>
+            </wp:positionV>
+            <wp:extent cx="2524125" cy="3629025"/>
+            <wp:effectExtent l="0" t="0" r="0" b="0"/>
+            <wp:wrapSquare wrapText="bothSides"/>
+            <wp:docPr id="2" name="Imagem 2"/>
             <wp:cNvGraphicFramePr>
               <a:graphicFrameLocks xmlns:a="http://schemas.openxmlformats.org/drawingml/2006/main" noChangeAspect="1"/>
             </wp:cNvGraphicFramePr>
@@ -183,11 +185,17 @@
               <a:graphicData uri="http://schemas.openxmlformats.org/drawingml/2006/picture">
                 <pic:pic xmlns:pic="http://schemas.openxmlformats.org/drawingml/2006/picture">
                   <pic:nvPicPr>
-                    <pic:cNvPr id="0" name="Untitled Diagram (1).png"/>
+                    <pic:cNvPr id="2" name="Imagem 2"/>
                     <pic:cNvPicPr/>
                   </pic:nvPicPr>
                   <pic:blipFill>
-                    <a:blip r:embed="rId5" cstate="print"/>
+                    <a:blip r:embed="rId5">
+                      <a:extLst>
+                        <a:ext uri="{28A0092B-C50C-407E-A947-70E740481C1C}">
+                          <a14:useLocalDpi xmlns:a14="http://schemas.microsoft.com/office/drawing/2010/main" val="0"/>
+                        </a:ext>
+                      </a:extLst>
+                    </a:blip>
                     <a:stretch>
                       <a:fillRect/>
                     </a:stretch>
@@ -195,7 +203,7 @@
                   <pic:spPr>
                     <a:xfrm>
                       <a:off x="0" y="0"/>
-                      <a:ext cx="3629025" cy="2971800"/>
+                      <a:ext cx="2524125" cy="3629025"/>
                     </a:xfrm>
                     <a:prstGeom prst="rect">
                       <a:avLst/>
@@ -204,13 +212,13 @@
                 </pic:pic>
               </a:graphicData>
             </a:graphic>
-          </wp:inline>
+          </wp:anchor>
         </w:drawing>
       </w:r>
     </w:p>
     <w:sectPr>
-      <w:pgSz w:w="11906" w:h="16838"/>
-      <w:pgMar w:top="1417" w:right="1701" w:bottom="1417" w:left="1701" w:header="708" w:footer="708" w:gutter="0"/>
+      <w:pgSz w:w="16838" w:h="11906" w:orient="landscape"/>
+      <w:pgMar w:top="1701" w:right="1417" w:bottom="1701" w:left="1417" w:header="708" w:footer="708" w:gutter="0"/>
       <w:cols w:space="708"/>
       <w:docGrid w:linePitch="360"/>
     </w:sectPr>
@@ -219,8 +227,8 @@
 </file>
 
 <file path=word/numbering.xml><?xml version="1.0" encoding="utf-8"?>
-<w:numbering xmlns:ve="http://schemas.openxmlformats.org/markup-compatibility/2006" xmlns:o="urn:schemas-microsoft-com:office:office" xmlns:r="http://schemas.openxmlformats.org/officeDocument/2006/relationships" xmlns:m="http://schemas.openxmlformats.org/officeDocument/2006/math" xmlns:v="urn:schemas-microsoft-com:vml" xmlns:wp="http://schemas.openxmlformats.org/drawingml/2006/wordprocessingDrawing" xmlns:w10="urn:schemas-microsoft-com:office:word" xmlns:w="http://schemas.openxmlformats.org/wordprocessingml/2006/main" xmlns:wne="http://schemas.microsoft.com/office/word/2006/wordml">
-  <w:abstractNum w:abstractNumId="0">
+<w:numbering xmlns:wpc="http://schemas.microsoft.com/office/word/2010/wordprocessingCanvas" xmlns:cx="http://schemas.microsoft.com/office/drawing/2014/chartex" xmlns:cx1="http://schemas.microsoft.com/office/drawing/2015/9/8/chartex" xmlns:cx2="http://schemas.microsoft.com/office/drawing/2015/10/21/chartex" xmlns:cx3="http://schemas.microsoft.com/office/drawing/2016/5/9/chartex" xmlns:cx4="http://schemas.microsoft.com/office/drawing/2016/5/10/chartex" xmlns:cx5="http://schemas.microsoft.com/office/drawing/2016/5/11/chartex" xmlns:cx6="http://schemas.microsoft.com/office/drawing/2016/5/12/chartex" xmlns:cx7="http://schemas.microsoft.com/office/drawing/2016/5/13/chartex" xmlns:cx8="http://schemas.microsoft.com/office/drawing/2016/5/14/chartex" xmlns:mc="http://schemas.openxmlformats.org/markup-compatibility/2006" xmlns:aink="http://schemas.microsoft.com/office/drawing/2016/ink" xmlns:am3d="http://schemas.microsoft.com/office/drawing/2017/model3d" xmlns:o="urn:schemas-microsoft-com:office:office" xmlns:r="http://schemas.openxmlformats.org/officeDocument/2006/relationships" xmlns:m="http://schemas.openxmlformats.org/officeDocument/2006/math" xmlns:v="urn:schemas-microsoft-com:vml" xmlns:wp14="http://schemas.microsoft.com/office/word/2010/wordprocessingDrawing" xmlns:wp="http://schemas.openxmlformats.org/drawingml/2006/wordprocessingDrawing" xmlns:w10="urn:schemas-microsoft-com:office:word" xmlns:w="http://schemas.openxmlformats.org/wordprocessingml/2006/main" xmlns:w14="http://schemas.microsoft.com/office/word/2010/wordml" xmlns:w15="http://schemas.microsoft.com/office/word/2012/wordml" xmlns:w16cex="http://schemas.microsoft.com/office/word/2018/wordml/cex" xmlns:w16cid="http://schemas.microsoft.com/office/word/2016/wordml/cid" xmlns:w16="http://schemas.microsoft.com/office/word/2018/wordml" xmlns:w16se="http://schemas.microsoft.com/office/word/2015/wordml/symex" xmlns:wpg="http://schemas.microsoft.com/office/word/2010/wordprocessingGroup" xmlns:wpi="http://schemas.microsoft.com/office/word/2010/wordprocessingInk" xmlns:wne="http://schemas.microsoft.com/office/word/2006/wordml" xmlns:wps="http://schemas.microsoft.com/office/word/2010/wordprocessingShape" mc:Ignorable="w14 w15 w16se w16cid w16 w16cex wp14">
+  <w:abstractNum w:abstractNumId="0" w15:restartNumberingAfterBreak="0">
     <w:nsid w:val="0DDA0439"/>
     <w:multiLevelType w:val="hybridMultilevel"/>
     <w:tmpl w:val="3C1C5128"/>
@@ -333,10 +341,10 @@
       </w:rPr>
     </w:lvl>
   </w:abstractNum>
-  <w:abstractNum w:abstractNumId="1">
+  <w:abstractNum w:abstractNumId="1" w15:restartNumberingAfterBreak="0">
     <w:nsid w:val="7D131D58"/>
     <w:multiLevelType w:val="hybridMultilevel"/>
-    <w:tmpl w:val="B9C2F32C"/>
+    <w:tmpl w:val="61A09A5E"/>
     <w:lvl w:ilvl="0" w:tplc="04160001">
       <w:start w:val="1"/>
       <w:numFmt w:val="bullet"/>
@@ -456,7 +464,7 @@
 </file>
 
 <file path=word/styles.xml><?xml version="1.0" encoding="utf-8"?>
-<w:styles xmlns:r="http://schemas.openxmlformats.org/officeDocument/2006/relationships" xmlns:w="http://schemas.openxmlformats.org/wordprocessingml/2006/main">
+<w:styles xmlns:mc="http://schemas.openxmlformats.org/markup-compatibility/2006" xmlns:r="http://schemas.openxmlformats.org/officeDocument/2006/relationships" xmlns:w="http://schemas.openxmlformats.org/wordprocessingml/2006/main" xmlns:w14="http://schemas.microsoft.com/office/word/2010/wordml" xmlns:w15="http://schemas.microsoft.com/office/word/2012/wordml" xmlns:w16cex="http://schemas.microsoft.com/office/word/2018/wordml/cex" xmlns:w16cid="http://schemas.microsoft.com/office/word/2016/wordml/cid" xmlns:w16="http://schemas.microsoft.com/office/word/2018/wordml" xmlns:w16se="http://schemas.microsoft.com/office/word/2015/wordml/symex" mc:Ignorable="w14 w15 w16se w16cid w16 w16cex">
   <w:docDefaults>
     <w:rPrDefault>
       <w:rPr>
@@ -472,144 +480,383 @@
       </w:pPr>
     </w:pPrDefault>
   </w:docDefaults>
-  <w:latentStyles w:defLockedState="0" w:defUIPriority="99" w:defSemiHidden="1" w:defUnhideWhenUsed="1" w:defQFormat="0" w:count="267">
-    <w:lsdException w:name="Normal" w:semiHidden="0" w:uiPriority="0" w:unhideWhenUsed="0" w:qFormat="1"/>
-    <w:lsdException w:name="heading 1" w:semiHidden="0" w:uiPriority="9" w:unhideWhenUsed="0" w:qFormat="1"/>
-    <w:lsdException w:name="heading 2" w:uiPriority="9" w:qFormat="1"/>
-    <w:lsdException w:name="heading 3" w:uiPriority="9" w:qFormat="1"/>
-    <w:lsdException w:name="heading 4" w:uiPriority="9" w:qFormat="1"/>
-    <w:lsdException w:name="heading 5" w:uiPriority="9" w:qFormat="1"/>
-    <w:lsdException w:name="heading 6" w:uiPriority="9" w:qFormat="1"/>
-    <w:lsdException w:name="heading 7" w:uiPriority="9" w:qFormat="1"/>
-    <w:lsdException w:name="heading 8" w:uiPriority="9" w:qFormat="1"/>
-    <w:lsdException w:name="heading 9" w:uiPriority="9" w:qFormat="1"/>
-    <w:lsdException w:name="toc 1" w:uiPriority="39"/>
-    <w:lsdException w:name="toc 2" w:uiPriority="39"/>
-    <w:lsdException w:name="toc 3" w:uiPriority="39"/>
-    <w:lsdException w:name="toc 4" w:uiPriority="39"/>
-    <w:lsdException w:name="toc 5" w:uiPriority="39"/>
-    <w:lsdException w:name="toc 6" w:uiPriority="39"/>
-    <w:lsdException w:name="toc 7" w:uiPriority="39"/>
-    <w:lsdException w:name="toc 8" w:uiPriority="39"/>
-    <w:lsdException w:name="toc 9" w:uiPriority="39"/>
-    <w:lsdException w:name="caption" w:uiPriority="35" w:qFormat="1"/>
-    <w:lsdException w:name="Title" w:semiHidden="0" w:uiPriority="10" w:unhideWhenUsed="0" w:qFormat="1"/>
-    <w:lsdException w:name="Default Paragraph Font" w:uiPriority="1"/>
-    <w:lsdException w:name="Subtitle" w:semiHidden="0" w:uiPriority="11" w:unhideWhenUsed="0" w:qFormat="1"/>
-    <w:lsdException w:name="Strong" w:semiHidden="0" w:uiPriority="22" w:unhideWhenUsed="0" w:qFormat="1"/>
-    <w:lsdException w:name="Emphasis" w:semiHidden="0" w:uiPriority="20" w:unhideWhenUsed="0" w:qFormat="1"/>
-    <w:lsdException w:name="Table Grid" w:semiHidden="0" w:uiPriority="59" w:unhideWhenUsed="0"/>
-    <w:lsdException w:name="Placeholder Text" w:unhideWhenUsed="0"/>
-    <w:lsdException w:name="No Spacing" w:semiHidden="0" w:uiPriority="1" w:unhideWhenUsed="0" w:qFormat="1"/>
-    <w:lsdException w:name="Light Shading" w:semiHidden="0" w:uiPriority="60" w:unhideWhenUsed="0"/>
-    <w:lsdException w:name="Light List" w:semiHidden="0" w:uiPriority="61" w:unhideWhenUsed="0"/>
-    <w:lsdException w:name="Light Grid" w:semiHidden="0" w:uiPriority="62" w:unhideWhenUsed="0"/>
-    <w:lsdException w:name="Medium Shading 1" w:semiHidden="0" w:uiPriority="63" w:unhideWhenUsed="0"/>
-    <w:lsdException w:name="Medium Shading 2" w:semiHidden="0" w:uiPriority="64" w:unhideWhenUsed="0"/>
-    <w:lsdException w:name="Medium List 1" w:semiHidden="0" w:uiPriority="65" w:unhideWhenUsed="0"/>
-    <w:lsdException w:name="Medium List 2" w:semiHidden="0" w:uiPriority="66" w:unhideWhenUsed="0"/>
-    <w:lsdException w:name="Medium Grid 1" w:semiHidden="0" w:uiPriority="67" w:unhideWhenUsed="0"/>
-    <w:lsdException w:name="Medium Grid 2" w:semiHidden="0" w:uiPriority="68" w:unhideWhenUsed="0"/>
-    <w:lsdException w:name="Medium Grid 3" w:semiHidden="0" w:uiPriority="69" w:unhideWhenUsed="0"/>
-    <w:lsdException w:name="Dark List" w:semiHidden="0" w:uiPriority="70" w:unhideWhenUsed="0"/>
-    <w:lsdException w:name="Colorful Shading" w:semiHidden="0" w:uiPriority="71" w:unhideWhenUsed="0"/>
-    <w:lsdException w:name="Colorful List" w:semiHidden="0" w:uiPriority="72" w:unhideWhenUsed="0"/>
-    <w:lsdException w:name="Colorful Grid" w:semiHidden="0" w:uiPriority="73" w:unhideWhenUsed="0"/>
-    <w:lsdException w:name="Light Shading Accent 1" w:semiHidden="0" w:uiPriority="60" w:unhideWhenUsed="0"/>
-    <w:lsdException w:name="Light List Accent 1" w:semiHidden="0" w:uiPriority="61" w:unhideWhenUsed="0"/>
-    <w:lsdException w:name="Light Grid Accent 1" w:semiHidden="0" w:uiPriority="62" w:unhideWhenUsed="0"/>
-    <w:lsdException w:name="Medium Shading 1 Accent 1" w:semiHidden="0" w:uiPriority="63" w:unhideWhenUsed="0"/>
-    <w:lsdException w:name="Medium Shading 2 Accent 1" w:semiHidden="0" w:uiPriority="64" w:unhideWhenUsed="0"/>
-    <w:lsdException w:name="Medium List 1 Accent 1" w:semiHidden="0" w:uiPriority="65" w:unhideWhenUsed="0"/>
-    <w:lsdException w:name="Revision" w:unhideWhenUsed="0"/>
-    <w:lsdException w:name="List Paragraph" w:semiHidden="0" w:uiPriority="34" w:unhideWhenUsed="0" w:qFormat="1"/>
-    <w:lsdException w:name="Quote" w:semiHidden="0" w:uiPriority="29" w:unhideWhenUsed="0" w:qFormat="1"/>
-    <w:lsdException w:name="Intense Quote" w:semiHidden="0" w:uiPriority="30" w:unhideWhenUsed="0" w:qFormat="1"/>
-    <w:lsdException w:name="Medium List 2 Accent 1" w:semiHidden="0" w:uiPriority="66" w:unhideWhenUsed="0"/>
-    <w:lsdException w:name="Medium Grid 1 Accent 1" w:semiHidden="0" w:uiPriority="67" w:unhideWhenUsed="0"/>
-    <w:lsdException w:name="Medium Grid 2 Accent 1" w:semiHidden="0" w:uiPriority="68" w:unhideWhenUsed="0"/>
-    <w:lsdException w:name="Medium Grid 3 Accent 1" w:semiHidden="0" w:uiPriority="69" w:unhideWhenUsed="0"/>
-    <w:lsdException w:name="Dark List Accent 1" w:semiHidden="0" w:uiPriority="70" w:unhideWhenUsed="0"/>
-    <w:lsdException w:name="Colorful Shading Accent 1" w:semiHidden="0" w:uiPriority="71" w:unhideWhenUsed="0"/>
-    <w:lsdException w:name="Colorful List Accent 1" w:semiHidden="0" w:uiPriority="72" w:unhideWhenUsed="0"/>
-    <w:lsdException w:name="Colorful Grid Accent 1" w:semiHidden="0" w:uiPriority="73" w:unhideWhenUsed="0"/>
-    <w:lsdException w:name="Light Shading Accent 2" w:semiHidden="0" w:uiPriority="60" w:unhideWhenUsed="0"/>
-    <w:lsdException w:name="Light List Accent 2" w:semiHidden="0" w:uiPriority="61" w:unhideWhenUsed="0"/>
-    <w:lsdException w:name="Light Grid Accent 2" w:semiHidden="0" w:uiPriority="62" w:unhideWhenUsed="0"/>
-    <w:lsdException w:name="Medium Shading 1 Accent 2" w:semiHidden="0" w:uiPriority="63" w:unhideWhenUsed="0"/>
-    <w:lsdException w:name="Medium Shading 2 Accent 2" w:semiHidden="0" w:uiPriority="64" w:unhideWhenUsed="0"/>
-    <w:lsdException w:name="Medium List 1 Accent 2" w:semiHidden="0" w:uiPriority="65" w:unhideWhenUsed="0"/>
-    <w:lsdException w:name="Medium List 2 Accent 2" w:semiHidden="0" w:uiPriority="66" w:unhideWhenUsed="0"/>
-    <w:lsdException w:name="Medium Grid 1 Accent 2" w:semiHidden="0" w:uiPriority="67" w:unhideWhenUsed="0"/>
-    <w:lsdException w:name="Medium Grid 2 Accent 2" w:semiHidden="0" w:uiPriority="68" w:unhideWhenUsed="0"/>
-    <w:lsdException w:name="Medium Grid 3 Accent 2" w:semiHidden="0" w:uiPriority="69" w:unhideWhenUsed="0"/>
-    <w:lsdException w:name="Dark List Accent 2" w:semiHidden="0" w:uiPriority="70" w:unhideWhenUsed="0"/>
-    <w:lsdException w:name="Colorful Shading Accent 2" w:semiHidden="0" w:uiPriority="71" w:unhideWhenUsed="0"/>
-    <w:lsdException w:name="Colorful List Accent 2" w:semiHidden="0" w:uiPriority="72" w:unhideWhenUsed="0"/>
-    <w:lsdException w:name="Colorful Grid Accent 2" w:semiHidden="0" w:uiPriority="73" w:unhideWhenUsed="0"/>
-    <w:lsdException w:name="Light Shading Accent 3" w:semiHidden="0" w:uiPriority="60" w:unhideWhenUsed="0"/>
-    <w:lsdException w:name="Light List Accent 3" w:semiHidden="0" w:uiPriority="61" w:unhideWhenUsed="0"/>
-    <w:lsdException w:name="Light Grid Accent 3" w:semiHidden="0" w:uiPriority="62" w:unhideWhenUsed="0"/>
-    <w:lsdException w:name="Medium Shading 1 Accent 3" w:semiHidden="0" w:uiPriority="63" w:unhideWhenUsed="0"/>
-    <w:lsdException w:name="Medium Shading 2 Accent 3" w:semiHidden="0" w:uiPriority="64" w:unhideWhenUsed="0"/>
-    <w:lsdException w:name="Medium List 1 Accent 3" w:semiHidden="0" w:uiPriority="65" w:unhideWhenUsed="0"/>
-    <w:lsdException w:name="Medium List 2 Accent 3" w:semiHidden="0" w:uiPriority="66" w:unhideWhenUsed="0"/>
-    <w:lsdException w:name="Medium Grid 1 Accent 3" w:semiHidden="0" w:uiPriority="67" w:unhideWhenUsed="0"/>
-    <w:lsdException w:name="Medium Grid 2 Accent 3" w:semiHidden="0" w:uiPriority="68" w:unhideWhenUsed="0"/>
-    <w:lsdException w:name="Medium Grid 3 Accent 3" w:semiHidden="0" w:uiPriority="69" w:unhideWhenUsed="0"/>
-    <w:lsdException w:name="Dark List Accent 3" w:semiHidden="0" w:uiPriority="70" w:unhideWhenUsed="0"/>
-    <w:lsdException w:name="Colorful Shading Accent 3" w:semiHidden="0" w:uiPriority="71" w:unhideWhenUsed="0"/>
-    <w:lsdException w:name="Colorful List Accent 3" w:semiHidden="0" w:uiPriority="72" w:unhideWhenUsed="0"/>
-    <w:lsdException w:name="Colorful Grid Accent 3" w:semiHidden="0" w:uiPriority="73" w:unhideWhenUsed="0"/>
-    <w:lsdException w:name="Light Shading Accent 4" w:semiHidden="0" w:uiPriority="60" w:unhideWhenUsed="0"/>
-    <w:lsdException w:name="Light List Accent 4" w:semiHidden="0" w:uiPriority="61" w:unhideWhenUsed="0"/>
-    <w:lsdException w:name="Light Grid Accent 4" w:semiHidden="0" w:uiPriority="62" w:unhideWhenUsed="0"/>
-    <w:lsdException w:name="Medium Shading 1 Accent 4" w:semiHidden="0" w:uiPriority="63" w:unhideWhenUsed="0"/>
-    <w:lsdException w:name="Medium Shading 2 Accent 4" w:semiHidden="0" w:uiPriority="64" w:unhideWhenUsed="0"/>
-    <w:lsdException w:name="Medium List 1 Accent 4" w:semiHidden="0" w:uiPriority="65" w:unhideWhenUsed="0"/>
-    <w:lsdException w:name="Medium List 2 Accent 4" w:semiHidden="0" w:uiPriority="66" w:unhideWhenUsed="0"/>
-    <w:lsdException w:name="Medium Grid 1 Accent 4" w:semiHidden="0" w:uiPriority="67" w:unhideWhenUsed="0"/>
-    <w:lsdException w:name="Medium Grid 2 Accent 4" w:semiHidden="0" w:uiPriority="68" w:unhideWhenUsed="0"/>
-    <w:lsdException w:name="Medium Grid 3 Accent 4" w:semiHidden="0" w:uiPriority="69" w:unhideWhenUsed="0"/>
-    <w:lsdException w:name="Dark List Accent 4" w:semiHidden="0" w:uiPriority="70" w:unhideWhenUsed="0"/>
-    <w:lsdException w:name="Colorful Shading Accent 4" w:semiHidden="0" w:uiPriority="71" w:unhideWhenUsed="0"/>
-    <w:lsdException w:name="Colorful List Accent 4" w:semiHidden="0" w:uiPriority="72" w:unhideWhenUsed="0"/>
-    <w:lsdException w:name="Colorful Grid Accent 4" w:semiHidden="0" w:uiPriority="73" w:unhideWhenUsed="0"/>
-    <w:lsdException w:name="Light Shading Accent 5" w:semiHidden="0" w:uiPriority="60" w:unhideWhenUsed="0"/>
-    <w:lsdException w:name="Light List Accent 5" w:semiHidden="0" w:uiPriority="61" w:unhideWhenUsed="0"/>
-    <w:lsdException w:name="Light Grid Accent 5" w:semiHidden="0" w:uiPriority="62" w:unhideWhenUsed="0"/>
-    <w:lsdException w:name="Medium Shading 1 Accent 5" w:semiHidden="0" w:uiPriority="63" w:unhideWhenUsed="0"/>
-    <w:lsdException w:name="Medium Shading 2 Accent 5" w:semiHidden="0" w:uiPriority="64" w:unhideWhenUsed="0"/>
-    <w:lsdException w:name="Medium List 1 Accent 5" w:semiHidden="0" w:uiPriority="65" w:unhideWhenUsed="0"/>
-    <w:lsdException w:name="Medium List 2 Accent 5" w:semiHidden="0" w:uiPriority="66" w:unhideWhenUsed="0"/>
-    <w:lsdException w:name="Medium Grid 1 Accent 5" w:semiHidden="0" w:uiPriority="67" w:unhideWhenUsed="0"/>
-    <w:lsdException w:name="Medium Grid 2 Accent 5" w:semiHidden="0" w:uiPriority="68" w:unhideWhenUsed="0"/>
-    <w:lsdException w:name="Medium Grid 3 Accent 5" w:semiHidden="0" w:uiPriority="69" w:unhideWhenUsed="0"/>
-    <w:lsdException w:name="Dark List Accent 5" w:semiHidden="0" w:uiPriority="70" w:unhideWhenUsed="0"/>
-    <w:lsdException w:name="Colorful Shading Accent 5" w:semiHidden="0" w:uiPriority="71" w:unhideWhenUsed="0"/>
-    <w:lsdException w:name="Colorful List Accent 5" w:semiHidden="0" w:uiPriority="72" w:unhideWhenUsed="0"/>
-    <w:lsdException w:name="Colorful Grid Accent 5" w:semiHidden="0" w:uiPriority="73" w:unhideWhenUsed="0"/>
-    <w:lsdException w:name="Light Shading Accent 6" w:semiHidden="0" w:uiPriority="60" w:unhideWhenUsed="0"/>
-    <w:lsdException w:name="Light List Accent 6" w:semiHidden="0" w:uiPriority="61" w:unhideWhenUsed="0"/>
-    <w:lsdException w:name="Light Grid Accent 6" w:semiHidden="0" w:uiPriority="62" w:unhideWhenUsed="0"/>
-    <w:lsdException w:name="Medium Shading 1 Accent 6" w:semiHidden="0" w:uiPriority="63" w:unhideWhenUsed="0"/>
-    <w:lsdException w:name="Medium Shading 2 Accent 6" w:semiHidden="0" w:uiPriority="64" w:unhideWhenUsed="0"/>
-    <w:lsdException w:name="Medium List 1 Accent 6" w:semiHidden="0" w:uiPriority="65" w:unhideWhenUsed="0"/>
-    <w:lsdException w:name="Medium List 2 Accent 6" w:semiHidden="0" w:uiPriority="66" w:unhideWhenUsed="0"/>
-    <w:lsdException w:name="Medium Grid 1 Accent 6" w:semiHidden="0" w:uiPriority="67" w:unhideWhenUsed="0"/>
-    <w:lsdException w:name="Medium Grid 2 Accent 6" w:semiHidden="0" w:uiPriority="68" w:unhideWhenUsed="0"/>
-    <w:lsdException w:name="Medium Grid 3 Accent 6" w:semiHidden="0" w:uiPriority="69" w:unhideWhenUsed="0"/>
-    <w:lsdException w:name="Dark List Accent 6" w:semiHidden="0" w:uiPriority="70" w:unhideWhenUsed="0"/>
-    <w:lsdException w:name="Colorful Shading Accent 6" w:semiHidden="0" w:uiPriority="71" w:unhideWhenUsed="0"/>
-    <w:lsdException w:name="Colorful List Accent 6" w:semiHidden="0" w:uiPriority="72" w:unhideWhenUsed="0"/>
-    <w:lsdException w:name="Colorful Grid Accent 6" w:semiHidden="0" w:uiPriority="73" w:unhideWhenUsed="0"/>
-    <w:lsdException w:name="Subtle Emphasis" w:semiHidden="0" w:uiPriority="19" w:unhideWhenUsed="0" w:qFormat="1"/>
-    <w:lsdException w:name="Intense Emphasis" w:semiHidden="0" w:uiPriority="21" w:unhideWhenUsed="0" w:qFormat="1"/>
-    <w:lsdException w:name="Subtle Reference" w:semiHidden="0" w:uiPriority="31" w:unhideWhenUsed="0" w:qFormat="1"/>
-    <w:lsdException w:name="Intense Reference" w:semiHidden="0" w:uiPriority="32" w:unhideWhenUsed="0" w:qFormat="1"/>
-    <w:lsdException w:name="Book Title" w:semiHidden="0" w:uiPriority="33" w:unhideWhenUsed="0" w:qFormat="1"/>
-    <w:lsdException w:name="Bibliography" w:uiPriority="37"/>
-    <w:lsdException w:name="TOC Heading" w:uiPriority="39" w:qFormat="1"/>
+  <w:latentStyles w:defLockedState="0" w:defUIPriority="99" w:defSemiHidden="0" w:defUnhideWhenUsed="0" w:defQFormat="0" w:count="376">
+    <w:lsdException w:name="Normal" w:uiPriority="0" w:qFormat="1"/>
+    <w:lsdException w:name="heading 1" w:uiPriority="9" w:qFormat="1"/>
+    <w:lsdException w:name="heading 2" w:semiHidden="1" w:uiPriority="9" w:unhideWhenUsed="1" w:qFormat="1"/>
+    <w:lsdException w:name="heading 3" w:semiHidden="1" w:uiPriority="9" w:unhideWhenUsed="1" w:qFormat="1"/>
+    <w:lsdException w:name="heading 4" w:semiHidden="1" w:uiPriority="9" w:unhideWhenUsed="1" w:qFormat="1"/>
+    <w:lsdException w:name="heading 5" w:semiHidden="1" w:uiPriority="9" w:unhideWhenUsed="1" w:qFormat="1"/>
+    <w:lsdException w:name="heading 6" w:semiHidden="1" w:uiPriority="9" w:unhideWhenUsed="1" w:qFormat="1"/>
+    <w:lsdException w:name="heading 7" w:semiHidden="1" w:uiPriority="9" w:unhideWhenUsed="1" w:qFormat="1"/>
+    <w:lsdException w:name="heading 8" w:semiHidden="1" w:uiPriority="9" w:unhideWhenUsed="1" w:qFormat="1"/>
+    <w:lsdException w:name="heading 9" w:semiHidden="1" w:uiPriority="9" w:unhideWhenUsed="1" w:qFormat="1"/>
+    <w:lsdException w:name="index 1" w:semiHidden="1" w:unhideWhenUsed="1"/>
+    <w:lsdException w:name="index 2" w:semiHidden="1" w:unhideWhenUsed="1"/>
+    <w:lsdException w:name="index 3" w:semiHidden="1" w:unhideWhenUsed="1"/>
+    <w:lsdException w:name="index 4" w:semiHidden="1" w:unhideWhenUsed="1"/>
+    <w:lsdException w:name="index 5" w:semiHidden="1" w:unhideWhenUsed="1"/>
+    <w:lsdException w:name="index 6" w:semiHidden="1" w:unhideWhenUsed="1"/>
+    <w:lsdException w:name="index 7" w:semiHidden="1" w:unhideWhenUsed="1"/>
+    <w:lsdException w:name="index 8" w:semiHidden="1" w:unhideWhenUsed="1"/>
+    <w:lsdException w:name="index 9" w:semiHidden="1" w:unhideWhenUsed="1"/>
+    <w:lsdException w:name="toc 1" w:semiHidden="1" w:uiPriority="39" w:unhideWhenUsed="1"/>
+    <w:lsdException w:name="toc 2" w:semiHidden="1" w:uiPriority="39" w:unhideWhenUsed="1"/>
+    <w:lsdException w:name="toc 3" w:semiHidden="1" w:uiPriority="39" w:unhideWhenUsed="1"/>
+    <w:lsdException w:name="toc 4" w:semiHidden="1" w:uiPriority="39" w:unhideWhenUsed="1"/>
+    <w:lsdException w:name="toc 5" w:semiHidden="1" w:uiPriority="39" w:unhideWhenUsed="1"/>
+    <w:lsdException w:name="toc 6" w:semiHidden="1" w:uiPriority="39" w:unhideWhenUsed="1"/>
+    <w:lsdException w:name="toc 7" w:semiHidden="1" w:uiPriority="39" w:unhideWhenUsed="1"/>
+    <w:lsdException w:name="toc 8" w:semiHidden="1" w:uiPriority="39" w:unhideWhenUsed="1"/>
+    <w:lsdException w:name="toc 9" w:semiHidden="1" w:uiPriority="39" w:unhideWhenUsed="1"/>
+    <w:lsdException w:name="Normal Indent" w:semiHidden="1" w:unhideWhenUsed="1"/>
+    <w:lsdException w:name="footnote text" w:semiHidden="1" w:unhideWhenUsed="1"/>
+    <w:lsdException w:name="annotation text" w:semiHidden="1" w:unhideWhenUsed="1"/>
+    <w:lsdException w:name="header" w:semiHidden="1" w:unhideWhenUsed="1"/>
+    <w:lsdException w:name="footer" w:semiHidden="1" w:unhideWhenUsed="1"/>
+    <w:lsdException w:name="index heading" w:semiHidden="1" w:unhideWhenUsed="1"/>
+    <w:lsdException w:name="caption" w:semiHidden="1" w:uiPriority="35" w:unhideWhenUsed="1" w:qFormat="1"/>
+    <w:lsdException w:name="table of figures" w:semiHidden="1" w:unhideWhenUsed="1"/>
+    <w:lsdException w:name="envelope address" w:semiHidden="1" w:unhideWhenUsed="1"/>
+    <w:lsdException w:name="envelope return" w:semiHidden="1" w:unhideWhenUsed="1"/>
+    <w:lsdException w:name="footnote reference" w:semiHidden="1" w:unhideWhenUsed="1"/>
+    <w:lsdException w:name="annotation reference" w:semiHidden="1" w:unhideWhenUsed="1"/>
+    <w:lsdException w:name="line number" w:semiHidden="1" w:unhideWhenUsed="1"/>
+    <w:lsdException w:name="page number" w:semiHidden="1" w:unhideWhenUsed="1"/>
+    <w:lsdException w:name="endnote reference" w:semiHidden="1" w:unhideWhenUsed="1"/>
+    <w:lsdException w:name="endnote text" w:semiHidden="1" w:unhideWhenUsed="1"/>
+    <w:lsdException w:name="table of authorities" w:semiHidden="1" w:unhideWhenUsed="1"/>
+    <w:lsdException w:name="macro" w:semiHidden="1" w:unhideWhenUsed="1"/>
+    <w:lsdException w:name="toa heading" w:semiHidden="1" w:unhideWhenUsed="1"/>
+    <w:lsdException w:name="List" w:semiHidden="1" w:unhideWhenUsed="1"/>
+    <w:lsdException w:name="List Bullet" w:semiHidden="1" w:unhideWhenUsed="1"/>
+    <w:lsdException w:name="List Number" w:semiHidden="1" w:unhideWhenUsed="1"/>
+    <w:lsdException w:name="List 2" w:semiHidden="1" w:unhideWhenUsed="1"/>
+    <w:lsdException w:name="List 3" w:semiHidden="1" w:unhideWhenUsed="1"/>
+    <w:lsdException w:name="List 4" w:semiHidden="1" w:unhideWhenUsed="1"/>
+    <w:lsdException w:name="List 5" w:semiHidden="1" w:unhideWhenUsed="1"/>
+    <w:lsdException w:name="List Bullet 2" w:semiHidden="1" w:unhideWhenUsed="1"/>
+    <w:lsdException w:name="List Bullet 3" w:semiHidden="1" w:unhideWhenUsed="1"/>
+    <w:lsdException w:name="List Bullet 4" w:semiHidden="1" w:unhideWhenUsed="1"/>
+    <w:lsdException w:name="List Bullet 5" w:semiHidden="1" w:unhideWhenUsed="1"/>
+    <w:lsdException w:name="List Number 2" w:semiHidden="1" w:unhideWhenUsed="1"/>
+    <w:lsdException w:name="List Number 3" w:semiHidden="1" w:unhideWhenUsed="1"/>
+    <w:lsdException w:name="List Number 4" w:semiHidden="1" w:unhideWhenUsed="1"/>
+    <w:lsdException w:name="List Number 5" w:semiHidden="1" w:unhideWhenUsed="1"/>
+    <w:lsdException w:name="Title" w:uiPriority="10" w:qFormat="1"/>
+    <w:lsdException w:name="Closing" w:semiHidden="1" w:unhideWhenUsed="1"/>
+    <w:lsdException w:name="Signature" w:semiHidden="1" w:unhideWhenUsed="1"/>
+    <w:lsdException w:name="Default Paragraph Font" w:semiHidden="1" w:uiPriority="1" w:unhideWhenUsed="1"/>
+    <w:lsdException w:name="Body Text" w:semiHidden="1" w:unhideWhenUsed="1"/>
+    <w:lsdException w:name="Body Text Indent" w:semiHidden="1" w:unhideWhenUsed="1"/>
+    <w:lsdException w:name="List Continue" w:semiHidden="1" w:unhideWhenUsed="1"/>
+    <w:lsdException w:name="List Continue 2" w:semiHidden="1" w:unhideWhenUsed="1"/>
+    <w:lsdException w:name="List Continue 3" w:semiHidden="1" w:unhideWhenUsed="1"/>
+    <w:lsdException w:name="List Continue 4" w:semiHidden="1" w:unhideWhenUsed="1"/>
+    <w:lsdException w:name="List Continue 5" w:semiHidden="1" w:unhideWhenUsed="1"/>
+    <w:lsdException w:name="Message Header" w:semiHidden="1" w:unhideWhenUsed="1"/>
+    <w:lsdException w:name="Subtitle" w:uiPriority="11" w:qFormat="1"/>
+    <w:lsdException w:name="Salutation" w:semiHidden="1" w:unhideWhenUsed="1"/>
+    <w:lsdException w:name="Date" w:semiHidden="1" w:unhideWhenUsed="1"/>
+    <w:lsdException w:name="Body Text First Indent" w:semiHidden="1" w:unhideWhenUsed="1"/>
+    <w:lsdException w:name="Body Text First Indent 2" w:semiHidden="1" w:unhideWhenUsed="1"/>
+    <w:lsdException w:name="Note Heading" w:semiHidden="1" w:unhideWhenUsed="1"/>
+    <w:lsdException w:name="Body Text 2" w:semiHidden="1" w:unhideWhenUsed="1"/>
+    <w:lsdException w:name="Body Text 3" w:semiHidden="1" w:unhideWhenUsed="1"/>
+    <w:lsdException w:name="Body Text Indent 2" w:semiHidden="1" w:unhideWhenUsed="1"/>
+    <w:lsdException w:name="Body Text Indent 3" w:semiHidden="1" w:unhideWhenUsed="1"/>
+    <w:lsdException w:name="Block Text" w:semiHidden="1" w:unhideWhenUsed="1"/>
+    <w:lsdException w:name="Hyperlink" w:semiHidden="1" w:unhideWhenUsed="1"/>
+    <w:lsdException w:name="FollowedHyperlink" w:semiHidden="1" w:unhideWhenUsed="1"/>
+    <w:lsdException w:name="Strong" w:uiPriority="22" w:qFormat="1"/>
+    <w:lsdException w:name="Emphasis" w:uiPriority="20" w:qFormat="1"/>
+    <w:lsdException w:name="Document Map" w:semiHidden="1" w:unhideWhenUsed="1"/>
+    <w:lsdException w:name="Plain Text" w:semiHidden="1" w:unhideWhenUsed="1"/>
+    <w:lsdException w:name="E-mail Signature" w:semiHidden="1" w:unhideWhenUsed="1"/>
+    <w:lsdException w:name="HTML Top of Form" w:semiHidden="1" w:unhideWhenUsed="1"/>
+    <w:lsdException w:name="HTML Bottom of Form" w:semiHidden="1" w:unhideWhenUsed="1"/>
+    <w:lsdException w:name="Normal (Web)" w:semiHidden="1" w:unhideWhenUsed="1"/>
+    <w:lsdException w:name="HTML Acronym" w:semiHidden="1" w:unhideWhenUsed="1"/>
+    <w:lsdException w:name="HTML Address" w:semiHidden="1" w:unhideWhenUsed="1"/>
+    <w:lsdException w:name="HTML Cite" w:semiHidden="1" w:unhideWhenUsed="1"/>
+    <w:lsdException w:name="HTML Code" w:semiHidden="1" w:unhideWhenUsed="1"/>
+    <w:lsdException w:name="HTML Definition" w:semiHidden="1" w:unhideWhenUsed="1"/>
+    <w:lsdException w:name="HTML Keyboard" w:semiHidden="1" w:unhideWhenUsed="1"/>
+    <w:lsdException w:name="HTML Preformatted" w:semiHidden="1" w:unhideWhenUsed="1"/>
+    <w:lsdException w:name="HTML Sample" w:semiHidden="1" w:unhideWhenUsed="1"/>
+    <w:lsdException w:name="HTML Typewriter" w:semiHidden="1" w:unhideWhenUsed="1"/>
+    <w:lsdException w:name="HTML Variable" w:semiHidden="1" w:unhideWhenUsed="1"/>
+    <w:lsdException w:name="Normal Table" w:semiHidden="1" w:unhideWhenUsed="1"/>
+    <w:lsdException w:name="annotation subject" w:semiHidden="1" w:unhideWhenUsed="1"/>
+    <w:lsdException w:name="No List" w:semiHidden="1" w:unhideWhenUsed="1"/>
+    <w:lsdException w:name="Outline List 1" w:semiHidden="1" w:unhideWhenUsed="1"/>
+    <w:lsdException w:name="Outline List 2" w:semiHidden="1" w:unhideWhenUsed="1"/>
+    <w:lsdException w:name="Outline List 3" w:semiHidden="1" w:unhideWhenUsed="1"/>
+    <w:lsdException w:name="Table Simple 1" w:semiHidden="1" w:unhideWhenUsed="1"/>
+    <w:lsdException w:name="Table Simple 2" w:semiHidden="1" w:unhideWhenUsed="1"/>
+    <w:lsdException w:name="Table Simple 3" w:semiHidden="1" w:unhideWhenUsed="1"/>
+    <w:lsdException w:name="Table Classic 1" w:semiHidden="1" w:unhideWhenUsed="1"/>
+    <w:lsdException w:name="Table Classic 2" w:semiHidden="1" w:unhideWhenUsed="1"/>
+    <w:lsdException w:name="Table Classic 3" w:semiHidden="1" w:unhideWhenUsed="1"/>
+    <w:lsdException w:name="Table Classic 4" w:semiHidden="1" w:unhideWhenUsed="1"/>
+    <w:lsdException w:name="Table Colorful 1" w:semiHidden="1" w:unhideWhenUsed="1"/>
+    <w:lsdException w:name="Table Colorful 2" w:semiHidden="1" w:unhideWhenUsed="1"/>
+    <w:lsdException w:name="Table Colorful 3" w:semiHidden="1" w:unhideWhenUsed="1"/>
+    <w:lsdException w:name="Table Columns 1" w:semiHidden="1" w:unhideWhenUsed="1"/>
+    <w:lsdException w:name="Table Columns 2" w:semiHidden="1" w:unhideWhenUsed="1"/>
+    <w:lsdException w:name="Table Columns 3" w:semiHidden="1" w:unhideWhenUsed="1"/>
+    <w:lsdException w:name="Table Columns 4" w:semiHidden="1" w:unhideWhenUsed="1"/>
+    <w:lsdException w:name="Table Columns 5" w:semiHidden="1" w:unhideWhenUsed="1"/>
+    <w:lsdException w:name="Table Grid 1" w:semiHidden="1" w:unhideWhenUsed="1"/>
+    <w:lsdException w:name="Table Grid 2" w:semiHidden="1" w:unhideWhenUsed="1"/>
+    <w:lsdException w:name="Table Grid 3" w:semiHidden="1" w:unhideWhenUsed="1"/>
+    <w:lsdException w:name="Table Grid 4" w:semiHidden="1" w:unhideWhenUsed="1"/>
+    <w:lsdException w:name="Table Grid 5" w:semiHidden="1" w:unhideWhenUsed="1"/>
+    <w:lsdException w:name="Table Grid 6" w:semiHidden="1" w:unhideWhenUsed="1"/>
+    <w:lsdException w:name="Table Grid 7" w:semiHidden="1" w:unhideWhenUsed="1"/>
+    <w:lsdException w:name="Table Grid 8" w:semiHidden="1" w:unhideWhenUsed="1"/>
+    <w:lsdException w:name="Table List 1" w:semiHidden="1" w:unhideWhenUsed="1"/>
+    <w:lsdException w:name="Table List 2" w:semiHidden="1" w:unhideWhenUsed="1"/>
+    <w:lsdException w:name="Table List 3" w:semiHidden="1" w:unhideWhenUsed="1"/>
+    <w:lsdException w:name="Table List 4" w:semiHidden="1" w:unhideWhenUsed="1"/>
+    <w:lsdException w:name="Table List 5" w:semiHidden="1" w:unhideWhenUsed="1"/>
+    <w:lsdException w:name="Table List 6" w:semiHidden="1" w:unhideWhenUsed="1"/>
+    <w:lsdException w:name="Table List 7" w:semiHidden="1" w:unhideWhenUsed="1"/>
+    <w:lsdException w:name="Table List 8" w:semiHidden="1" w:unhideWhenUsed="1"/>
+    <w:lsdException w:name="Table 3D effects 1" w:semiHidden="1" w:unhideWhenUsed="1"/>
+    <w:lsdException w:name="Table 3D effects 2" w:semiHidden="1" w:unhideWhenUsed="1"/>
+    <w:lsdException w:name="Table 3D effects 3" w:semiHidden="1" w:unhideWhenUsed="1"/>
+    <w:lsdException w:name="Table Contemporary" w:semiHidden="1" w:unhideWhenUsed="1"/>
+    <w:lsdException w:name="Table Elegant" w:semiHidden="1" w:unhideWhenUsed="1"/>
+    <w:lsdException w:name="Table Professional" w:semiHidden="1" w:unhideWhenUsed="1"/>
+    <w:lsdException w:name="Table Subtle 1" w:semiHidden="1" w:unhideWhenUsed="1"/>
+    <w:lsdException w:name="Table Subtle 2" w:semiHidden="1" w:unhideWhenUsed="1"/>
+    <w:lsdException w:name="Table Web 1" w:semiHidden="1" w:unhideWhenUsed="1"/>
+    <w:lsdException w:name="Table Web 2" w:semiHidden="1" w:unhideWhenUsed="1"/>
+    <w:lsdException w:name="Table Web 3" w:semiHidden="1" w:unhideWhenUsed="1"/>
+    <w:lsdException w:name="Balloon Text" w:semiHidden="1" w:unhideWhenUsed="1"/>
+    <w:lsdException w:name="Table Grid" w:uiPriority="59"/>
+    <w:lsdException w:name="Table Theme" w:semiHidden="1" w:unhideWhenUsed="1"/>
+    <w:lsdException w:name="Placeholder Text" w:semiHidden="1"/>
+    <w:lsdException w:name="No Spacing" w:uiPriority="1" w:qFormat="1"/>
+    <w:lsdException w:name="Light Shading" w:uiPriority="60"/>
+    <w:lsdException w:name="Light List" w:uiPriority="61"/>
+    <w:lsdException w:name="Light Grid" w:uiPriority="62"/>
+    <w:lsdException w:name="Medium Shading 1" w:uiPriority="63"/>
+    <w:lsdException w:name="Medium Shading 2" w:uiPriority="64"/>
+    <w:lsdException w:name="Medium List 1" w:uiPriority="65"/>
+    <w:lsdException w:name="Medium List 2" w:uiPriority="66"/>
+    <w:lsdException w:name="Medium Grid 1" w:uiPriority="67"/>
+    <w:lsdException w:name="Medium Grid 2" w:uiPriority="68"/>
+    <w:lsdException w:name="Medium Grid 3" w:uiPriority="69"/>
+    <w:lsdException w:name="Dark List" w:uiPriority="70"/>
+    <w:lsdException w:name="Colorful Shading" w:uiPriority="71"/>
+    <w:lsdException w:name="Colorful List" w:uiPriority="72"/>
+    <w:lsdException w:name="Colorful Grid" w:uiPriority="73"/>
+    <w:lsdException w:name="Light Shading Accent 1" w:uiPriority="60"/>
+    <w:lsdException w:name="Light List Accent 1" w:uiPriority="61"/>
+    <w:lsdException w:name="Light Grid Accent 1" w:uiPriority="62"/>
+    <w:lsdException w:name="Medium Shading 1 Accent 1" w:uiPriority="63"/>
+    <w:lsdException w:name="Medium Shading 2 Accent 1" w:uiPriority="64"/>
+    <w:lsdException w:name="Medium List 1 Accent 1" w:uiPriority="65"/>
+    <w:lsdException w:name="Revision" w:semiHidden="1"/>
+    <w:lsdException w:name="List Paragraph" w:uiPriority="34" w:qFormat="1"/>
+    <w:lsdException w:name="Quote" w:uiPriority="29" w:qFormat="1"/>
+    <w:lsdException w:name="Intense Quote" w:uiPriority="30" w:qFormat="1"/>
+    <w:lsdException w:name="Medium List 2 Accent 1" w:uiPriority="66"/>
+    <w:lsdException w:name="Medium Grid 1 Accent 1" w:uiPriority="67"/>
+    <w:lsdException w:name="Medium Grid 2 Accent 1" w:uiPriority="68"/>
+    <w:lsdException w:name="Medium Grid 3 Accent 1" w:uiPriority="69"/>
+    <w:lsdException w:name="Dark List Accent 1" w:uiPriority="70"/>
+    <w:lsdException w:name="Colorful Shading Accent 1" w:uiPriority="71"/>
+    <w:lsdException w:name="Colorful List Accent 1" w:uiPriority="72"/>
+    <w:lsdException w:name="Colorful Grid Accent 1" w:uiPriority="73"/>
+    <w:lsdException w:name="Light Shading Accent 2" w:uiPriority="60"/>
+    <w:lsdException w:name="Light List Accent 2" w:uiPriority="61"/>
+    <w:lsdException w:name="Light Grid Accent 2" w:uiPriority="62"/>
+    <w:lsdException w:name="Medium Shading 1 Accent 2" w:uiPriority="63"/>
+    <w:lsdException w:name="Medium Shading 2 Accent 2" w:uiPriority="64"/>
+    <w:lsdException w:name="Medium List 1 Accent 2" w:uiPriority="65"/>
+    <w:lsdException w:name="Medium List 2 Accent 2" w:uiPriority="66"/>
+    <w:lsdException w:name="Medium Grid 1 Accent 2" w:uiPriority="67"/>
+    <w:lsdException w:name="Medium Grid 2 Accent 2" w:uiPriority="68"/>
+    <w:lsdException w:name="Medium Grid 3 Accent 2" w:uiPriority="69"/>
+    <w:lsdException w:name="Dark List Accent 2" w:uiPriority="70"/>
+    <w:lsdException w:name="Colorful Shading Accent 2" w:uiPriority="71"/>
+    <w:lsdException w:name="Colorful List Accent 2" w:uiPriority="72"/>
+    <w:lsdException w:name="Colorful Grid Accent 2" w:uiPriority="73"/>
+    <w:lsdException w:name="Light Shading Accent 3" w:uiPriority="60"/>
+    <w:lsdException w:name="Light List Accent 3" w:uiPriority="61"/>
+    <w:lsdException w:name="Light Grid Accent 3" w:uiPriority="62"/>
+    <w:lsdException w:name="Medium Shading 1 Accent 3" w:uiPriority="63"/>
+    <w:lsdException w:name="Medium Shading 2 Accent 3" w:uiPriority="64"/>
+    <w:lsdException w:name="Medium List 1 Accent 3" w:uiPriority="65"/>
+    <w:lsdException w:name="Medium List 2 Accent 3" w:uiPriority="66"/>
+    <w:lsdException w:name="Medium Grid 1 Accent 3" w:uiPriority="67"/>
+    <w:lsdException w:name="Medium Grid 2 Accent 3" w:uiPriority="68"/>
+    <w:lsdException w:name="Medium Grid 3 Accent 3" w:uiPriority="69"/>
+    <w:lsdException w:name="Dark List Accent 3" w:uiPriority="70"/>
+    <w:lsdException w:name="Colorful Shading Accent 3" w:uiPriority="71"/>
+    <w:lsdException w:name="Colorful List Accent 3" w:uiPriority="72"/>
+    <w:lsdException w:name="Colorful Grid Accent 3" w:uiPriority="73"/>
+    <w:lsdException w:name="Light Shading Accent 4" w:uiPriority="60"/>
+    <w:lsdException w:name="Light List Accent 4" w:uiPriority="61"/>
+    <w:lsdException w:name="Light Grid Accent 4" w:uiPriority="62"/>
+    <w:lsdException w:name="Medium Shading 1 Accent 4" w:uiPriority="63"/>
+    <w:lsdException w:name="Medium Shading 2 Accent 4" w:uiPriority="64"/>
+    <w:lsdException w:name="Medium List 1 Accent 4" w:uiPriority="65"/>
+    <w:lsdException w:name="Medium List 2 Accent 4" w:uiPriority="66"/>
+    <w:lsdException w:name="Medium Grid 1 Accent 4" w:uiPriority="67"/>
+    <w:lsdException w:name="Medium Grid 2 Accent 4" w:uiPriority="68"/>
+    <w:lsdException w:name="Medium Grid 3 Accent 4" w:uiPriority="69"/>
+    <w:lsdException w:name="Dark List Accent 4" w:uiPriority="70"/>
+    <w:lsdException w:name="Colorful Shading Accent 4" w:uiPriority="71"/>
+    <w:lsdException w:name="Colorful List Accent 4" w:uiPriority="72"/>
+    <w:lsdException w:name="Colorful Grid Accent 4" w:uiPriority="73"/>
+    <w:lsdException w:name="Light Shading Accent 5" w:uiPriority="60"/>
+    <w:lsdException w:name="Light List Accent 5" w:uiPriority="61"/>
+    <w:lsdException w:name="Light Grid Accent 5" w:uiPriority="62"/>
+    <w:lsdException w:name="Medium Shading 1 Accent 5" w:uiPriority="63"/>
+    <w:lsdException w:name="Medium Shading 2 Accent 5" w:uiPriority="64"/>
+    <w:lsdException w:name="Medium List 1 Accent 5" w:uiPriority="65"/>
+    <w:lsdException w:name="Medium List 2 Accent 5" w:uiPriority="66"/>
+    <w:lsdException w:name="Medium Grid 1 Accent 5" w:uiPriority="67"/>
+    <w:lsdException w:name="Medium Grid 2 Accent 5" w:uiPriority="68"/>
+    <w:lsdException w:name="Medium Grid 3 Accent 5" w:uiPriority="69"/>
+    <w:lsdException w:name="Dark List Accent 5" w:uiPriority="70"/>
+    <w:lsdException w:name="Colorful Shading Accent 5" w:uiPriority="71"/>
+    <w:lsdException w:name="Colorful List Accent 5" w:uiPriority="72"/>
+    <w:lsdException w:name="Colorful Grid Accent 5" w:uiPriority="73"/>
+    <w:lsdException w:name="Light Shading Accent 6" w:uiPriority="60"/>
+    <w:lsdException w:name="Light List Accent 6" w:uiPriority="61"/>
+    <w:lsdException w:name="Light Grid Accent 6" w:uiPriority="62"/>
+    <w:lsdException w:name="Medium Shading 1 Accent 6" w:uiPriority="63"/>
+    <w:lsdException w:name="Medium Shading 2 Accent 6" w:uiPriority="64"/>
+    <w:lsdException w:name="Medium List 1 Accent 6" w:uiPriority="65"/>
+    <w:lsdException w:name="Medium List 2 Accent 6" w:uiPriority="66"/>
+    <w:lsdException w:name="Medium Grid 1 Accent 6" w:uiPriority="67"/>
+    <w:lsdException w:name="Medium Grid 2 Accent 6" w:uiPriority="68"/>
+    <w:lsdException w:name="Medium Grid 3 Accent 6" w:uiPriority="69"/>
+    <w:lsdException w:name="Dark List Accent 6" w:uiPriority="70"/>
+    <w:lsdException w:name="Colorful Shading Accent 6" w:uiPriority="71"/>
+    <w:lsdException w:name="Colorful List Accent 6" w:uiPriority="72"/>
+    <w:lsdException w:name="Colorful Grid Accent 6" w:uiPriority="73"/>
+    <w:lsdException w:name="Subtle Emphasis" w:uiPriority="19" w:qFormat="1"/>
+    <w:lsdException w:name="Intense Emphasis" w:uiPriority="21" w:qFormat="1"/>
+    <w:lsdException w:name="Subtle Reference" w:uiPriority="31" w:qFormat="1"/>
+    <w:lsdException w:name="Intense Reference" w:uiPriority="32" w:qFormat="1"/>
+    <w:lsdException w:name="Book Title" w:uiPriority="33" w:qFormat="1"/>
+    <w:lsdException w:name="Bibliography" w:semiHidden="1" w:uiPriority="37" w:unhideWhenUsed="1"/>
+    <w:lsdException w:name="TOC Heading" w:semiHidden="1" w:uiPriority="39" w:unhideWhenUsed="1" w:qFormat="1"/>
+    <w:lsdException w:name="Plain Table 1" w:uiPriority="41"/>
+    <w:lsdException w:name="Plain Table 2" w:uiPriority="42"/>
+    <w:lsdException w:name="Plain Table 3" w:uiPriority="43"/>
+    <w:lsdException w:name="Plain Table 4" w:uiPriority="44"/>
+    <w:lsdException w:name="Plain Table 5" w:uiPriority="45"/>
+    <w:lsdException w:name="Grid Table Light" w:uiPriority="40"/>
+    <w:lsdException w:name="Grid Table 1 Light" w:uiPriority="46"/>
+    <w:lsdException w:name="Grid Table 2" w:uiPriority="47"/>
+    <w:lsdException w:name="Grid Table 3" w:uiPriority="48"/>
+    <w:lsdException w:name="Grid Table 4" w:uiPriority="49"/>
+    <w:lsdException w:name="Grid Table 5 Dark" w:uiPriority="50"/>
+    <w:lsdException w:name="Grid Table 6 Colorful" w:uiPriority="51"/>
+    <w:lsdException w:name="Grid Table 7 Colorful" w:uiPriority="52"/>
+    <w:lsdException w:name="Grid Table 1 Light Accent 1" w:uiPriority="46"/>
+    <w:lsdException w:name="Grid Table 2 Accent 1" w:uiPriority="47"/>
+    <w:lsdException w:name="Grid Table 3 Accent 1" w:uiPriority="48"/>
+    <w:lsdException w:name="Grid Table 4 Accent 1" w:uiPriority="49"/>
+    <w:lsdException w:name="Grid Table 5 Dark Accent 1" w:uiPriority="50"/>
+    <w:lsdException w:name="Grid Table 6 Colorful Accent 1" w:uiPriority="51"/>
+    <w:lsdException w:name="Grid Table 7 Colorful Accent 1" w:uiPriority="52"/>
+    <w:lsdException w:name="Grid Table 1 Light Accent 2" w:uiPriority="46"/>
+    <w:lsdException w:name="Grid Table 2 Accent 2" w:uiPriority="47"/>
+    <w:lsdException w:name="Grid Table 3 Accent 2" w:uiPriority="48"/>
+    <w:lsdException w:name="Grid Table 4 Accent 2" w:uiPriority="49"/>
+    <w:lsdException w:name="Grid Table 5 Dark Accent 2" w:uiPriority="50"/>
+    <w:lsdException w:name="Grid Table 6 Colorful Accent 2" w:uiPriority="51"/>
+    <w:lsdException w:name="Grid Table 7 Colorful Accent 2" w:uiPriority="52"/>
+    <w:lsdException w:name="Grid Table 1 Light Accent 3" w:uiPriority="46"/>
+    <w:lsdException w:name="Grid Table 2 Accent 3" w:uiPriority="47"/>
+    <w:lsdException w:name="Grid Table 3 Accent 3" w:uiPriority="48"/>
+    <w:lsdException w:name="Grid Table 4 Accent 3" w:uiPriority="49"/>
+    <w:lsdException w:name="Grid Table 5 Dark Accent 3" w:uiPriority="50"/>
+    <w:lsdException w:name="Grid Table 6 Colorful Accent 3" w:uiPriority="51"/>
+    <w:lsdException w:name="Grid Table 7 Colorful Accent 3" w:uiPriority="52"/>
+    <w:lsdException w:name="Grid Table 1 Light Accent 4" w:uiPriority="46"/>
+    <w:lsdException w:name="Grid Table 2 Accent 4" w:uiPriority="47"/>
+    <w:lsdException w:name="Grid Table 3 Accent 4" w:uiPriority="48"/>
+    <w:lsdException w:name="Grid Table 4 Accent 4" w:uiPriority="49"/>
+    <w:lsdException w:name="Grid Table 5 Dark Accent 4" w:uiPriority="50"/>
+    <w:lsdException w:name="Grid Table 6 Colorful Accent 4" w:uiPriority="51"/>
+    <w:lsdException w:name="Grid Table 7 Colorful Accent 4" w:uiPriority="52"/>
+    <w:lsdException w:name="Grid Table 1 Light Accent 5" w:uiPriority="46"/>
+    <w:lsdException w:name="Grid Table 2 Accent 5" w:uiPriority="47"/>
+    <w:lsdException w:name="Grid Table 3 Accent 5" w:uiPriority="48"/>
+    <w:lsdException w:name="Grid Table 4 Accent 5" w:uiPriority="49"/>
+    <w:lsdException w:name="Grid Table 5 Dark Accent 5" w:uiPriority="50"/>
+    <w:lsdException w:name="Grid Table 6 Colorful Accent 5" w:uiPriority="51"/>
+    <w:lsdException w:name="Grid Table 7 Colorful Accent 5" w:uiPriority="52"/>
+    <w:lsdException w:name="Grid Table 1 Light Accent 6" w:uiPriority="46"/>
+    <w:lsdException w:name="Grid Table 2 Accent 6" w:uiPriority="47"/>
+    <w:lsdException w:name="Grid Table 3 Accent 6" w:uiPriority="48"/>
+    <w:lsdException w:name="Grid Table 4 Accent 6" w:uiPriority="49"/>
+    <w:lsdException w:name="Grid Table 5 Dark Accent 6" w:uiPriority="50"/>
+    <w:lsdException w:name="Grid Table 6 Colorful Accent 6" w:uiPriority="51"/>
+    <w:lsdException w:name="Grid Table 7 Colorful Accent 6" w:uiPriority="52"/>
+    <w:lsdException w:name="List Table 1 Light" w:uiPriority="46"/>
+    <w:lsdException w:name="List Table 2" w:uiPriority="47"/>
+    <w:lsdException w:name="List Table 3" w:uiPriority="48"/>
+    <w:lsdException w:name="List Table 4" w:uiPriority="49"/>
+    <w:lsdException w:name="List Table 5 Dark" w:uiPriority="50"/>
+    <w:lsdException w:name="List Table 6 Colorful" w:uiPriority="51"/>
+    <w:lsdException w:name="List Table 7 Colorful" w:uiPriority="52"/>
+    <w:lsdException w:name="List Table 1 Light Accent 1" w:uiPriority="46"/>
+    <w:lsdException w:name="List Table 2 Accent 1" w:uiPriority="47"/>
+    <w:lsdException w:name="List Table 3 Accent 1" w:uiPriority="48"/>
+    <w:lsdException w:name="List Table 4 Accent 1" w:uiPriority="49"/>
+    <w:lsdException w:name="List Table 5 Dark Accent 1" w:uiPriority="50"/>
+    <w:lsdException w:name="List Table 6 Colorful Accent 1" w:uiPriority="51"/>
+    <w:lsdException w:name="List Table 7 Colorful Accent 1" w:uiPriority="52"/>
+    <w:lsdException w:name="List Table 1 Light Accent 2" w:uiPriority="46"/>
+    <w:lsdException w:name="List Table 2 Accent 2" w:uiPriority="47"/>
+    <w:lsdException w:name="List Table 3 Accent 2" w:uiPriority="48"/>
+    <w:lsdException w:name="List Table 4 Accent 2" w:uiPriority="49"/>
+    <w:lsdException w:name="List Table 5 Dark Accent 2" w:uiPriority="50"/>
+    <w:lsdException w:name="List Table 6 Colorful Accent 2" w:uiPriority="51"/>
+    <w:lsdException w:name="List Table 7 Colorful Accent 2" w:uiPriority="52"/>
+    <w:lsdException w:name="List Table 1 Light Accent 3" w:uiPriority="46"/>
+    <w:lsdException w:name="List Table 2 Accent 3" w:uiPriority="47"/>
+    <w:lsdException w:name="List Table 3 Accent 3" w:uiPriority="48"/>
+    <w:lsdException w:name="List Table 4 Accent 3" w:uiPriority="49"/>
+    <w:lsdException w:name="List Table 5 Dark Accent 3" w:uiPriority="50"/>
+    <w:lsdException w:name="List Table 6 Colorful Accent 3" w:uiPriority="51"/>
+    <w:lsdException w:name="List Table 7 Colorful Accent 3" w:uiPriority="52"/>
+    <w:lsdException w:name="List Table 1 Light Accent 4" w:uiPriority="46"/>
+    <w:lsdException w:name="List Table 2 Accent 4" w:uiPriority="47"/>
+    <w:lsdException w:name="List Table 3 Accent 4" w:uiPriority="48"/>
+    <w:lsdException w:name="List Table 4 Accent 4" w:uiPriority="49"/>
+    <w:lsdException w:name="List Table 5 Dark Accent 4" w:uiPriority="50"/>
+    <w:lsdException w:name="List Table 6 Colorful Accent 4" w:uiPriority="51"/>
+    <w:lsdException w:name="List Table 7 Colorful Accent 4" w:uiPriority="52"/>
+    <w:lsdException w:name="List Table 1 Light Accent 5" w:uiPriority="46"/>
+    <w:lsdException w:name="List Table 2 Accent 5" w:uiPriority="47"/>
+    <w:lsdException w:name="List Table 3 Accent 5" w:uiPriority="48"/>
+    <w:lsdException w:name="List Table 4 Accent 5" w:uiPriority="49"/>
+    <w:lsdException w:name="List Table 5 Dark Accent 5" w:uiPriority="50"/>
+    <w:lsdException w:name="List Table 6 Colorful Accent 5" w:uiPriority="51"/>
+    <w:lsdException w:name="List Table 7 Colorful Accent 5" w:uiPriority="52"/>
+    <w:lsdException w:name="List Table 1 Light Accent 6" w:uiPriority="46"/>
+    <w:lsdException w:name="List Table 2 Accent 6" w:uiPriority="47"/>
+    <w:lsdException w:name="List Table 3 Accent 6" w:uiPriority="48"/>
+    <w:lsdException w:name="List Table 4 Accent 6" w:uiPriority="49"/>
+    <w:lsdException w:name="List Table 5 Dark Accent 6" w:uiPriority="50"/>
+    <w:lsdException w:name="List Table 6 Colorful Accent 6" w:uiPriority="51"/>
+    <w:lsdException w:name="List Table 7 Colorful Accent 6" w:uiPriority="52"/>
+    <w:lsdException w:name="Mention" w:semiHidden="1" w:unhideWhenUsed="1"/>
+    <w:lsdException w:name="Smart Hyperlink" w:semiHidden="1" w:unhideWhenUsed="1"/>
+    <w:lsdException w:name="Hashtag" w:semiHidden="1" w:unhideWhenUsed="1"/>
+    <w:lsdException w:name="Unresolved Mention" w:semiHidden="1" w:unhideWhenUsed="1"/>
+    <w:lsdException w:name="Smart Link" w:semiHidden="1" w:unhideWhenUsed="1"/>
   </w:latentStyles>
   <w:style w:type="paragraph" w:default="1" w:styleId="Normal">
     <w:name w:val="Normal"/>
@@ -627,7 +874,6 @@
     <w:uiPriority w:val="99"/>
     <w:semiHidden/>
     <w:unhideWhenUsed/>
-    <w:qFormat/>
     <w:tblPr>
       <w:tblInd w:w="0" w:type="dxa"/>
       <w:tblCellMar>

</xml_diff>

<commit_message>
revisados para entrega, mas com dúvidas
</commit_message>
<xml_diff>
--- a/16- DFD Essencial para cada Capacidade.docx
+++ b/16- DFD Essencial para cada Capacidade.docx
@@ -6,178 +6,12 @@
       <w:r>
         <w:rPr>
           <w:noProof/>
-          <w:lang w:eastAsia="pt-BR"/>
-        </w:rPr>
-        <w:pict w14:anchorId="30C1B9EC">
-          <v:shapetype id="_x0000_t202" coordsize="21600,21600" o:spt="202" path="m,l,21600r21600,l21600,xe">
-            <v:stroke joinstyle="miter"/>
-            <v:path gradientshapeok="t" o:connecttype="rect"/>
-          </v:shapetype>
-          <v:shape id="_x0000_s1026" type="#_x0000_t202" style="position:absolute;margin-left:121.95pt;margin-top:.4pt;width:201.45pt;height:450pt;z-index:251658240" fillcolor="white [3212]" strokecolor="white [3212]">
-            <v:textbox style="mso-next-textbox:#_x0000_s1026">
-              <w:txbxContent>
-                <w:p>
-                  <w:r>
-                    <w:rPr>
-                      <w:b/>
-                    </w:rPr>
-                    <w:t>Processo:</w:t>
-                  </w:r>
-                  <w:r>
-                    <w:rPr>
-                      <w:b/>
-                    </w:rPr>
-                    <w:t xml:space="preserve"> </w:t>
-                  </w:r>
-                  <w:r>
-                    <w:t>Solicitar produto</w:t>
-                  </w:r>
-                </w:p>
-                <w:p>
-                  <w:r>
-                    <w:rPr>
-                      <w:b/>
-                    </w:rPr>
-                    <w:t>Evento</w:t>
-                  </w:r>
-                  <w:r>
-                    <w:t>: Cliente solicita produto</w:t>
-                  </w:r>
-                </w:p>
-                <w:p>
-                  <w:r>
-                    <w:rPr>
-                      <w:b/>
-                    </w:rPr>
-                    <w:t>Trabalhador envolvido</w:t>
-                  </w:r>
-                  <w:r>
-                    <w:rPr>
-                      <w:b/>
-                    </w:rPr>
-                    <w:t xml:space="preserve">: </w:t>
-                  </w:r>
-                  <w:r>
-                    <w:t>Atendente</w:t>
-                  </w:r>
-                </w:p>
-                <w:p>
-                  <w:pPr>
-                    <w:pStyle w:val="PargrafodaLista"/>
-                    <w:numPr>
-                      <w:ilvl w:val="0"/>
-                      <w:numId w:val="1"/>
-                    </w:numPr>
-                  </w:pPr>
-                  <w:r>
-                    <w:t xml:space="preserve">Ao chegar </w:t>
-                  </w:r>
-                  <w:r>
-                    <w:t>na</w:t>
-                  </w:r>
-                  <w:r>
-                    <w:t xml:space="preserve"> gráfica o cliente solicita o produto.</w:t>
-                  </w:r>
-                </w:p>
-                <w:p>
-                  <w:pPr>
-                    <w:pStyle w:val="PargrafodaLista"/>
-                    <w:numPr>
-                      <w:ilvl w:val="0"/>
-                      <w:numId w:val="1"/>
-                    </w:numPr>
-                  </w:pPr>
-                  <w:r>
-                    <w:t>Atendente disponibiliza um catalogo com produtos genéricos</w:t>
-                  </w:r>
-                  <w:r>
-                    <w:t xml:space="preserve"> </w:t>
-                  </w:r>
-                  <w:r>
-                    <w:tab/>
-                  </w:r>
-                </w:p>
-                <w:p>
-                  <w:pPr>
-                    <w:pStyle w:val="PargrafodaLista"/>
-                    <w:numPr>
-                      <w:ilvl w:val="1"/>
-                      <w:numId w:val="1"/>
-                    </w:numPr>
-                  </w:pPr>
-                  <w:r>
-                    <w:t xml:space="preserve">Cliente não gosta </w:t>
-                  </w:r>
-                  <w:r>
-                    <w:t xml:space="preserve">de nenhum dos </w:t>
-                  </w:r>
-                  <w:r>
-                    <w:t>modelos e</w:t>
-                  </w:r>
-                  <w:r>
-                    <w:t xml:space="preserve"> desisti da compra</w:t>
-                  </w:r>
-                </w:p>
-                <w:p>
-                  <w:pPr>
-                    <w:pStyle w:val="PargrafodaLista"/>
-                    <w:numPr>
-                      <w:ilvl w:val="1"/>
-                      <w:numId w:val="1"/>
-                    </w:numPr>
-                  </w:pPr>
-                  <w:r>
-                    <w:t>Cliente pede para personalizar um produto do catalogo</w:t>
-                  </w:r>
-                </w:p>
-                <w:p>
-                  <w:pPr>
-                    <w:pStyle w:val="PargrafodaLista"/>
-                    <w:numPr>
-                      <w:ilvl w:val="0"/>
-                      <w:numId w:val="1"/>
-                    </w:numPr>
-                  </w:pPr>
-                  <w:r>
-                    <w:t>Atendente recebe pagamento e manda confeccionar arte</w:t>
-                  </w:r>
-                </w:p>
-                <w:p>
-                  <w:pPr>
-                    <w:pStyle w:val="PargrafodaLista"/>
-                    <w:rPr>
-                      <w:u w:val="single"/>
-                    </w:rPr>
-                  </w:pPr>
-                </w:p>
-                <w:p>
-                  <w:pPr>
-                    <w:pStyle w:val="PargrafodaLista"/>
-                    <w:ind w:left="1440"/>
-                  </w:pPr>
-                </w:p>
-              </w:txbxContent>
-            </v:textbox>
-          </v:shape>
-        </w:pict>
-      </w:r>
-      <w:r>
-        <w:rPr>
-          <w:noProof/>
         </w:rPr>
         <w:drawing>
-          <wp:anchor distT="0" distB="0" distL="114300" distR="114300" simplePos="0" relativeHeight="251659264" behindDoc="0" locked="0" layoutInCell="1" allowOverlap="1" wp14:anchorId="6C363ACE" wp14:editId="727B1C70">
-            <wp:simplePos x="0" y="0"/>
-            <wp:positionH relativeFrom="column">
-              <wp:posOffset>-4445</wp:posOffset>
-            </wp:positionH>
-            <wp:positionV relativeFrom="paragraph">
-              <wp:posOffset>-3810</wp:posOffset>
-            </wp:positionV>
-            <wp:extent cx="2524125" cy="3629025"/>
+          <wp:inline distT="0" distB="0" distL="0" distR="0" wp14:anchorId="608102D8" wp14:editId="76EDD3EF">
+            <wp:extent cx="5905500" cy="4653451"/>
             <wp:effectExtent l="0" t="0" r="0" b="0"/>
-            <wp:wrapSquare wrapText="bothSides"/>
-            <wp:docPr id="2" name="Imagem 2"/>
+            <wp:docPr id="1" name="Imagem 1"/>
             <wp:cNvGraphicFramePr>
               <a:graphicFrameLocks xmlns:a="http://schemas.openxmlformats.org/drawingml/2006/main" noChangeAspect="1"/>
             </wp:cNvGraphicFramePr>
@@ -185,8 +19,10 @@
               <a:graphicData uri="http://schemas.openxmlformats.org/drawingml/2006/picture">
                 <pic:pic xmlns:pic="http://schemas.openxmlformats.org/drawingml/2006/picture">
                   <pic:nvPicPr>
-                    <pic:cNvPr id="2" name="Imagem 2"/>
-                    <pic:cNvPicPr/>
+                    <pic:cNvPr id="0" name="Picture 1"/>
+                    <pic:cNvPicPr>
+                      <a:picLocks noChangeAspect="1" noChangeArrowheads="1"/>
+                    </pic:cNvPicPr>
                   </pic:nvPicPr>
                   <pic:blipFill>
                     <a:blip r:embed="rId5">
@@ -196,23 +32,28 @@
                         </a:ext>
                       </a:extLst>
                     </a:blip>
+                    <a:srcRect/>
                     <a:stretch>
                       <a:fillRect/>
                     </a:stretch>
                   </pic:blipFill>
-                  <pic:spPr>
+                  <pic:spPr bwMode="auto">
                     <a:xfrm>
                       <a:off x="0" y="0"/>
-                      <a:ext cx="2524125" cy="3629025"/>
+                      <a:ext cx="5911381" cy="4658085"/>
                     </a:xfrm>
                     <a:prstGeom prst="rect">
                       <a:avLst/>
                     </a:prstGeom>
+                    <a:noFill/>
+                    <a:ln>
+                      <a:noFill/>
+                    </a:ln>
                   </pic:spPr>
                 </pic:pic>
               </a:graphicData>
             </a:graphic>
-          </wp:anchor>
+          </wp:inline>
         </w:drawing>
       </w:r>
     </w:p>

</xml_diff>

<commit_message>
Titulo do artefato adicionado
</commit_message>
<xml_diff>
--- a/16- DFD Essencial para cada Capacidade.docx
+++ b/16- DFD Essencial para cada Capacidade.docx
@@ -10,36 +10,47 @@
           <w:b/>
           <w:bCs/>
           <w:noProof/>
-          <w:sz w:val="72"/>
-          <w:szCs w:val="72"/>
+          <w:sz w:val="30"/>
+          <w:szCs w:val="30"/>
         </w:rPr>
       </w:pPr>
       <w:r>
         <w:rPr>
           <w:rFonts w:ascii="Arial" w:hAnsi="Arial" w:cs="Arial"/>
+          <w:b/>
           <w:noProof/>
-          <w:sz w:val="72"/>
-          <w:szCs w:val="72"/>
+          <w:sz w:val="30"/>
+          <w:szCs w:val="30"/>
+        </w:rPr>
+        <w:t xml:space="preserve">16. </w:t>
+      </w:r>
+      <w:r>
+        <w:rPr>
+          <w:rFonts w:ascii="Arial" w:hAnsi="Arial" w:cs="Arial"/>
+          <w:b/>
+          <w:noProof/>
+          <w:sz w:val="30"/>
+          <w:szCs w:val="30"/>
         </w:rPr>
         <w:t>Capa</w:t>
       </w:r>
       <w:r>
         <w:rPr>
           <w:rFonts w:ascii="Arial" w:hAnsi="Arial" w:cs="Arial"/>
+          <w:b/>
           <w:noProof/>
-          <w:sz w:val="72"/>
-          <w:szCs w:val="72"/>
+          <w:sz w:val="30"/>
+          <w:szCs w:val="30"/>
         </w:rPr>
         <w:t>c</w:t>
       </w:r>
-      <w:bookmarkStart w:id="0" w:name="_GoBack"/>
-      <w:bookmarkEnd w:id="0"/>
       <w:r>
         <w:rPr>
           <w:rFonts w:ascii="Arial" w:hAnsi="Arial" w:cs="Arial"/>
+          <w:b/>
           <w:noProof/>
-          <w:sz w:val="72"/>
-          <w:szCs w:val="72"/>
+          <w:sz w:val="30"/>
+          <w:szCs w:val="30"/>
         </w:rPr>
         <w:t xml:space="preserve">idade: </w:t>
       </w:r>
@@ -49,8 +60,8 @@
           <w:b/>
           <w:bCs/>
           <w:noProof/>
-          <w:sz w:val="72"/>
-          <w:szCs w:val="72"/>
+          <w:sz w:val="30"/>
+          <w:szCs w:val="30"/>
         </w:rPr>
         <w:t>Solicitar serviço</w:t>
       </w:r>
@@ -64,6 +75,8 @@
           <w:szCs w:val="72"/>
         </w:rPr>
       </w:pPr>
+      <w:bookmarkStart w:id="0" w:name="_GoBack"/>
+      <w:bookmarkEnd w:id="0"/>
       <w:r>
         <w:rPr>
           <w:noProof/>

</xml_diff>

<commit_message>
Criado um novo cenário
</commit_message>
<xml_diff>
--- a/16- DFD Essencial para cada Capacidade.docx
+++ b/16- DFD Essencial para cada Capacidade.docx
@@ -4,11 +4,9 @@
   <w:body>
     <w:p>
       <w:pPr>
-        <w:jc w:val="center"/>
         <w:rPr>
           <w:rFonts w:ascii="Arial" w:hAnsi="Arial" w:cs="Arial"/>
           <w:b/>
-          <w:bCs/>
           <w:noProof/>
           <w:sz w:val="30"/>
           <w:szCs w:val="30"/>
@@ -22,37 +20,7 @@
           <w:sz w:val="30"/>
           <w:szCs w:val="30"/>
         </w:rPr>
-        <w:t xml:space="preserve">16. </w:t>
-      </w:r>
-      <w:r>
-        <w:rPr>
-          <w:rFonts w:ascii="Arial" w:hAnsi="Arial" w:cs="Arial"/>
-          <w:b/>
-          <w:noProof/>
-          <w:sz w:val="30"/>
-          <w:szCs w:val="30"/>
-        </w:rPr>
-        <w:t>Capa</w:t>
-      </w:r>
-      <w:r>
-        <w:rPr>
-          <w:rFonts w:ascii="Arial" w:hAnsi="Arial" w:cs="Arial"/>
-          <w:b/>
-          <w:noProof/>
-          <w:sz w:val="30"/>
-          <w:szCs w:val="30"/>
-        </w:rPr>
-        <w:t>c</w:t>
-      </w:r>
-      <w:r>
-        <w:rPr>
-          <w:rFonts w:ascii="Arial" w:hAnsi="Arial" w:cs="Arial"/>
-          <w:b/>
-          <w:noProof/>
-          <w:sz w:val="30"/>
-          <w:szCs w:val="30"/>
-        </w:rPr>
-        <w:t xml:space="preserve">idade: </w:t>
+        <w:t xml:space="preserve">Capacidade: </w:t>
       </w:r>
       <w:r>
         <w:rPr>
@@ -63,30 +31,20 @@
           <w:sz w:val="30"/>
           <w:szCs w:val="30"/>
         </w:rPr>
-        <w:t>Solicitar serviço</w:t>
+        <w:t>Solicitar servi</w:t>
       </w:r>
-    </w:p>
-    <w:p>
-      <w:pPr>
-        <w:jc w:val="center"/>
-        <w:rPr>
-          <w:rFonts w:ascii="Arial" w:hAnsi="Arial" w:cs="Arial"/>
-          <w:sz w:val="72"/>
-          <w:szCs w:val="72"/>
-        </w:rPr>
-      </w:pPr>
       <w:r>
         <w:rPr>
           <w:noProof/>
         </w:rPr>
         <w:drawing>
-          <wp:anchor distT="0" distB="0" distL="114300" distR="114300" simplePos="0" relativeHeight="251658240" behindDoc="1" locked="0" layoutInCell="1" allowOverlap="1" wp14:anchorId="43269940" wp14:editId="7B6A4D4A">
+          <wp:anchor distT="0" distB="0" distL="114300" distR="114300" simplePos="0" relativeHeight="251658240" behindDoc="1" locked="0" layoutInCell="1" allowOverlap="1" wp14:anchorId="43269940" wp14:editId="6BA59D1C">
             <wp:simplePos x="0" y="0"/>
             <wp:positionH relativeFrom="column">
-              <wp:posOffset>1976755</wp:posOffset>
+              <wp:posOffset>1852930</wp:posOffset>
             </wp:positionH>
             <wp:positionV relativeFrom="paragraph">
-              <wp:posOffset>179070</wp:posOffset>
+              <wp:posOffset>683895</wp:posOffset>
             </wp:positionV>
             <wp:extent cx="4921250" cy="5400040"/>
             <wp:effectExtent l="0" t="0" r="0" b="0"/>
@@ -135,6 +93,124 @@
             </a:graphic>
           </wp:anchor>
         </w:drawing>
+      </w:r>
+      <w:r>
+        <w:rPr>
+          <w:rFonts w:ascii="Arial" w:hAnsi="Arial" w:cs="Arial"/>
+          <w:b/>
+          <w:bCs/>
+          <w:noProof/>
+          <w:sz w:val="30"/>
+          <w:szCs w:val="30"/>
+        </w:rPr>
+        <w:t>ço</w:t>
+      </w:r>
+      <w:r>
+        <w:rPr>
+          <w:rFonts w:ascii="Arial" w:hAnsi="Arial" w:cs="Arial"/>
+          <w:b/>
+          <w:noProof/>
+          <w:sz w:val="30"/>
+          <w:szCs w:val="30"/>
+        </w:rPr>
+        <w:br w:type="page"/>
+      </w:r>
+    </w:p>
+    <w:p>
+      <w:pPr>
+        <w:rPr>
+          <w:rFonts w:ascii="Arial" w:hAnsi="Arial" w:cs="Arial"/>
+          <w:sz w:val="72"/>
+          <w:szCs w:val="72"/>
+        </w:rPr>
+      </w:pPr>
+      <w:r>
+        <w:rPr>
+          <w:rFonts w:ascii="Arial" w:hAnsi="Arial" w:cs="Arial"/>
+          <w:noProof/>
+          <w:sz w:val="72"/>
+          <w:szCs w:val="72"/>
+        </w:rPr>
+        <w:lastRenderedPageBreak/>
+        <w:drawing>
+          <wp:anchor distT="0" distB="0" distL="114300" distR="114300" simplePos="0" relativeHeight="251659264" behindDoc="1" locked="0" layoutInCell="1" allowOverlap="1" wp14:anchorId="175B16E6" wp14:editId="02A7CA7A">
+            <wp:simplePos x="0" y="0"/>
+            <wp:positionH relativeFrom="column">
+              <wp:posOffset>2795905</wp:posOffset>
+            </wp:positionH>
+            <wp:positionV relativeFrom="paragraph">
+              <wp:posOffset>662940</wp:posOffset>
+            </wp:positionV>
+            <wp:extent cx="5324475" cy="4038600"/>
+            <wp:effectExtent l="0" t="0" r="0" b="0"/>
+            <wp:wrapNone/>
+            <wp:docPr id="3" name="Imagem 3"/>
+            <wp:cNvGraphicFramePr>
+              <a:graphicFrameLocks xmlns:a="http://schemas.openxmlformats.org/drawingml/2006/main" noChangeAspect="1"/>
+            </wp:cNvGraphicFramePr>
+            <a:graphic xmlns:a="http://schemas.openxmlformats.org/drawingml/2006/main">
+              <a:graphicData uri="http://schemas.openxmlformats.org/drawingml/2006/picture">
+                <pic:pic xmlns:pic="http://schemas.openxmlformats.org/drawingml/2006/picture">
+                  <pic:nvPicPr>
+                    <pic:cNvPr id="3" name="Imagem 3"/>
+                    <pic:cNvPicPr/>
+                  </pic:nvPicPr>
+                  <pic:blipFill>
+                    <a:blip r:embed="rId6">
+                      <a:extLst>
+                        <a:ext uri="{28A0092B-C50C-407E-A947-70E740481C1C}">
+                          <a14:useLocalDpi xmlns:a14="http://schemas.microsoft.com/office/drawing/2010/main" val="0"/>
+                        </a:ext>
+                      </a:extLst>
+                    </a:blip>
+                    <a:stretch>
+                      <a:fillRect/>
+                    </a:stretch>
+                  </pic:blipFill>
+                  <pic:spPr>
+                    <a:xfrm>
+                      <a:off x="0" y="0"/>
+                      <a:ext cx="5324475" cy="4038600"/>
+                    </a:xfrm>
+                    <a:prstGeom prst="rect">
+                      <a:avLst/>
+                    </a:prstGeom>
+                  </pic:spPr>
+                </pic:pic>
+              </a:graphicData>
+            </a:graphic>
+          </wp:anchor>
+        </w:drawing>
+      </w:r>
+      <w:r>
+        <w:rPr>
+          <w:rFonts w:ascii="Arial" w:hAnsi="Arial" w:cs="Arial"/>
+          <w:b/>
+          <w:noProof/>
+          <w:sz w:val="30"/>
+          <w:szCs w:val="30"/>
+        </w:rPr>
+        <w:t xml:space="preserve"> </w:t>
+      </w:r>
+      <w:r>
+        <w:rPr>
+          <w:rFonts w:ascii="Arial" w:hAnsi="Arial" w:cs="Arial"/>
+          <w:b/>
+          <w:noProof/>
+          <w:sz w:val="30"/>
+          <w:szCs w:val="30"/>
+        </w:rPr>
+        <w:t>Capacidade</w:t>
+      </w:r>
+      <w:r>
+        <w:rPr>
+          <w:rFonts w:ascii="Arial" w:hAnsi="Arial" w:cs="Arial"/>
+          <w:b/>
+          <w:noProof/>
+          <w:sz w:val="30"/>
+          <w:szCs w:val="30"/>
+        </w:rPr>
+        <w:t xml:space="preserve">: Produto pronto </w:t>
       </w:r>
     </w:p>
     <w:sectPr>
@@ -507,6 +583,7 @@
     <w:lsdException w:name="HTML Sample" w:semiHidden="1" w:unhideWhenUsed="1"/>
     <w:lsdException w:name="HTML Typewriter" w:semiHidden="1" w:unhideWhenUsed="1"/>
     <w:lsdException w:name="HTML Variable" w:semiHidden="1" w:unhideWhenUsed="1"/>
+    <w:lsdException w:name="Normal Table" w:semiHidden="1" w:unhideWhenUsed="1"/>
     <w:lsdException w:name="annotation subject" w:semiHidden="1" w:unhideWhenUsed="1"/>
     <w:lsdException w:name="No List" w:semiHidden="1" w:unhideWhenUsed="1"/>
     <w:lsdException w:name="Outline List 1" w:semiHidden="1" w:unhideWhenUsed="1"/>
@@ -549,8 +626,11 @@
     <w:lsdException w:name="Table Contemporary" w:semiHidden="1" w:unhideWhenUsed="1"/>
     <w:lsdException w:name="Table Elegant" w:semiHidden="1" w:unhideWhenUsed="1"/>
     <w:lsdException w:name="Table Professional" w:semiHidden="1" w:unhideWhenUsed="1"/>
+    <w:lsdException w:name="Table Subtle 1" w:semiHidden="1" w:unhideWhenUsed="1"/>
     <w:lsdException w:name="Table Subtle 2" w:semiHidden="1" w:unhideWhenUsed="1"/>
     <w:lsdException w:name="Table Web 1" w:semiHidden="1" w:unhideWhenUsed="1"/>
+    <w:lsdException w:name="Table Web 2" w:semiHidden="1" w:unhideWhenUsed="1"/>
+    <w:lsdException w:name="Table Web 3" w:semiHidden="1" w:unhideWhenUsed="1"/>
     <w:lsdException w:name="Balloon Text" w:semiHidden="1" w:unhideWhenUsed="1"/>
     <w:lsdException w:name="Table Grid" w:uiPriority="59"/>
     <w:lsdException w:name="Table Theme" w:semiHidden="1" w:unhideWhenUsed="1"/>

</xml_diff>

<commit_message>
Alteração do pagar em cartão
</commit_message>
<xml_diff>
--- a/16- DFD Essencial para cada Capacidade.docx
+++ b/16- DFD Essencial para cada Capacidade.docx
@@ -1,6 +1,6 @@
 
 <file path=word/document.xml><?xml version="1.0" encoding="utf-8"?>
-<w:document xmlns:wpc="http://schemas.microsoft.com/office/word/2010/wordprocessingCanvas" xmlns:mc="http://schemas.openxmlformats.org/markup-compatibility/2006" xmlns:o="urn:schemas-microsoft-com:office:office" xmlns:r="http://schemas.openxmlformats.org/officeDocument/2006/relationships" xmlns:m="http://schemas.openxmlformats.org/officeDocument/2006/math" xmlns:v="urn:schemas-microsoft-com:vml" xmlns:wp14="http://schemas.microsoft.com/office/word/2010/wordprocessingDrawing" xmlns:wp="http://schemas.openxmlformats.org/drawingml/2006/wordprocessingDrawing" xmlns:w10="urn:schemas-microsoft-com:office:word" xmlns:w="http://schemas.openxmlformats.org/wordprocessingml/2006/main" xmlns:w14="http://schemas.microsoft.com/office/word/2010/wordml" xmlns:w15="http://schemas.microsoft.com/office/word/2012/wordml" xmlns:wpg="http://schemas.microsoft.com/office/word/2010/wordprocessingGroup" xmlns:wpi="http://schemas.microsoft.com/office/word/2010/wordprocessingInk" xmlns:wne="http://schemas.microsoft.com/office/word/2006/wordml" xmlns:wps="http://schemas.microsoft.com/office/word/2010/wordprocessingShape" mc:Ignorable="w14 w15 wp14">
+<w:document xmlns:wpc="http://schemas.microsoft.com/office/word/2010/wordprocessingCanvas" xmlns:cx="http://schemas.microsoft.com/office/drawing/2014/chartex" xmlns:cx1="http://schemas.microsoft.com/office/drawing/2015/9/8/chartex" xmlns:cx2="http://schemas.microsoft.com/office/drawing/2015/10/21/chartex" xmlns:cx3="http://schemas.microsoft.com/office/drawing/2016/5/9/chartex" xmlns:cx4="http://schemas.microsoft.com/office/drawing/2016/5/10/chartex" xmlns:cx5="http://schemas.microsoft.com/office/drawing/2016/5/11/chartex" xmlns:cx6="http://schemas.microsoft.com/office/drawing/2016/5/12/chartex" xmlns:cx7="http://schemas.microsoft.com/office/drawing/2016/5/13/chartex" xmlns:cx8="http://schemas.microsoft.com/office/drawing/2016/5/14/chartex" xmlns:mc="http://schemas.openxmlformats.org/markup-compatibility/2006" xmlns:aink="http://schemas.microsoft.com/office/drawing/2016/ink" xmlns:am3d="http://schemas.microsoft.com/office/drawing/2017/model3d" xmlns:o="urn:schemas-microsoft-com:office:office" xmlns:r="http://schemas.openxmlformats.org/officeDocument/2006/relationships" xmlns:m="http://schemas.openxmlformats.org/officeDocument/2006/math" xmlns:v="urn:schemas-microsoft-com:vml" xmlns:wp14="http://schemas.microsoft.com/office/word/2010/wordprocessingDrawing" xmlns:wp="http://schemas.openxmlformats.org/drawingml/2006/wordprocessingDrawing" xmlns:w10="urn:schemas-microsoft-com:office:word" xmlns:w="http://schemas.openxmlformats.org/wordprocessingml/2006/main" xmlns:w14="http://schemas.microsoft.com/office/word/2010/wordml" xmlns:w15="http://schemas.microsoft.com/office/word/2012/wordml" xmlns:w16cex="http://schemas.microsoft.com/office/word/2018/wordml/cex" xmlns:w16cid="http://schemas.microsoft.com/office/word/2016/wordml/cid" xmlns:w16="http://schemas.microsoft.com/office/word/2018/wordml" xmlns:w16se="http://schemas.microsoft.com/office/word/2015/wordml/symex" xmlns:wpg="http://schemas.microsoft.com/office/word/2010/wordprocessingGroup" xmlns:wpi="http://schemas.microsoft.com/office/word/2010/wordprocessingInk" xmlns:wne="http://schemas.microsoft.com/office/word/2006/wordml" xmlns:wps="http://schemas.microsoft.com/office/word/2010/wordprocessingShape" mc:Ignorable="w14 w15 w16se w16cid w16 w16cex wp14">
   <w:body>
     <w:p>
       <w:pPr>
@@ -22,7 +22,7 @@
         <mc:AlternateContent>
           <mc:Choice Requires="wps">
             <w:drawing>
-              <wp:anchor distT="45720" distB="45720" distL="114300" distR="114300" simplePos="0" relativeHeight="251661312" behindDoc="1" locked="0" layoutInCell="1" allowOverlap="1">
+              <wp:anchor distT="45720" distB="45720" distL="114300" distR="114300" simplePos="0" relativeHeight="251661312" behindDoc="1" locked="0" layoutInCell="1" allowOverlap="1" wp14:anchorId="6A2B4D4C" wp14:editId="1A41582B">
                 <wp:simplePos x="0" y="0"/>
                 <wp:positionH relativeFrom="page">
                   <wp:posOffset>7143751</wp:posOffset>
@@ -214,6 +214,7 @@
           <w:rFonts w:ascii="Arial" w:hAnsi="Arial" w:cs="Arial"/>
           <w:sz w:val="30"/>
           <w:szCs w:val="30"/>
+          <w:u w:val="single"/>
         </w:rPr>
       </w:pPr>
       <w:r>
@@ -225,10 +226,10 @@
           <w:lang w:eastAsia="pt-BR"/>
         </w:rPr>
         <w:drawing>
-          <wp:inline distT="0" distB="0" distL="0" distR="0">
-            <wp:extent cx="5400040" cy="4902036"/>
+          <wp:inline distT="0" distB="0" distL="0" distR="0" wp14:anchorId="6CAC321D" wp14:editId="71F96773">
+            <wp:extent cx="5391150" cy="4895850"/>
             <wp:effectExtent l="0" t="0" r="0" b="0"/>
-            <wp:docPr id="1" name="Imagem 1" descr="C:\Users\bixdi\Downloads\DFD (5).png"/>
+            <wp:docPr id="2" name="Imagem 2"/>
             <wp:cNvGraphicFramePr>
               <a:graphicFrameLocks xmlns:a="http://schemas.openxmlformats.org/drawingml/2006/main" noChangeAspect="1"/>
             </wp:cNvGraphicFramePr>
@@ -236,13 +237,13 @@
               <a:graphicData uri="http://schemas.openxmlformats.org/drawingml/2006/picture">
                 <pic:pic xmlns:pic="http://schemas.openxmlformats.org/drawingml/2006/picture">
                   <pic:nvPicPr>
-                    <pic:cNvPr id="0" name="Picture 1" descr="C:\Users\bixdi\Downloads\DFD (5).png"/>
+                    <pic:cNvPr id="0" name="Picture 1"/>
                     <pic:cNvPicPr>
                       <a:picLocks noChangeAspect="1" noChangeArrowheads="1"/>
                     </pic:cNvPicPr>
                   </pic:nvPicPr>
                   <pic:blipFill>
-                    <a:blip r:embed="rId4" cstate="print">
+                    <a:blip r:embed="rId4">
                       <a:extLst>
                         <a:ext uri="{28A0092B-C50C-407E-A947-70E740481C1C}">
                           <a14:useLocalDpi xmlns:a14="http://schemas.microsoft.com/office/drawing/2010/main" val="0"/>
@@ -257,7 +258,7 @@
                   <pic:spPr bwMode="auto">
                     <a:xfrm>
                       <a:off x="0" y="0"/>
-                      <a:ext cx="5400040" cy="4902036"/>
+                      <a:ext cx="5391150" cy="4895850"/>
                     </a:xfrm>
                     <a:prstGeom prst="rect">
                       <a:avLst/>
@@ -273,8 +274,6 @@
           </wp:inline>
         </w:drawing>
       </w:r>
-      <w:bookmarkStart w:id="0" w:name="_GoBack"/>
-      <w:bookmarkEnd w:id="0"/>
     </w:p>
     <w:p>
       <w:pPr>
@@ -369,7 +368,7 @@
         <mc:AlternateContent>
           <mc:Choice Requires="wps">
             <w:drawing>
-              <wp:anchor distT="45720" distB="45720" distL="114300" distR="114300" simplePos="0" relativeHeight="251663360" behindDoc="1" locked="0" layoutInCell="1" allowOverlap="1" wp14:anchorId="79A38D16" wp14:editId="12687B4F">
+              <wp:anchor distT="45720" distB="45720" distL="114300" distR="114300" simplePos="0" relativeHeight="251663360" behindDoc="1" locked="0" layoutInCell="1" allowOverlap="1" wp14:anchorId="5CEB1F17" wp14:editId="43149BA2">
                 <wp:simplePos x="0" y="0"/>
                 <wp:positionH relativeFrom="page">
                   <wp:posOffset>7143751</wp:posOffset>
@@ -584,7 +583,7 @@
           <w:lang w:eastAsia="pt-BR"/>
         </w:rPr>
         <w:drawing>
-          <wp:inline distT="0" distB="0" distL="0" distR="0">
+          <wp:inline distT="0" distB="0" distL="0" distR="0" wp14:anchorId="08A36D5F" wp14:editId="00A78EFC">
             <wp:extent cx="5400040" cy="3042920"/>
             <wp:effectExtent l="0" t="0" r="0" b="5080"/>
             <wp:docPr id="4" name="Imagem 4"/>
@@ -773,7 +772,7 @@
         <mc:AlternateContent>
           <mc:Choice Requires="wps">
             <w:drawing>
-              <wp:anchor distT="45720" distB="45720" distL="114300" distR="114300" simplePos="0" relativeHeight="251665408" behindDoc="1" locked="0" layoutInCell="1" allowOverlap="1" wp14:anchorId="2F34428A" wp14:editId="02E96F05">
+              <wp:anchor distT="45720" distB="45720" distL="114300" distR="114300" simplePos="0" relativeHeight="251665408" behindDoc="1" locked="0" layoutInCell="1" allowOverlap="1" wp14:anchorId="3725193D" wp14:editId="2545FBC6">
                 <wp:simplePos x="0" y="0"/>
                 <wp:positionH relativeFrom="page">
                   <wp:posOffset>7143751</wp:posOffset>
@@ -972,7 +971,7 @@
           <w:lang w:eastAsia="pt-BR"/>
         </w:rPr>
         <w:drawing>
-          <wp:inline distT="0" distB="0" distL="0" distR="0">
+          <wp:inline distT="0" distB="0" distL="0" distR="0" wp14:anchorId="08D8AC3B" wp14:editId="7B5409FA">
             <wp:extent cx="4391025" cy="3740503"/>
             <wp:effectExtent l="0" t="0" r="0" b="0"/>
             <wp:docPr id="6" name="Imagem 6"/>
@@ -1143,7 +1142,7 @@
         <mc:AlternateContent>
           <mc:Choice Requires="wps">
             <w:drawing>
-              <wp:anchor distT="45720" distB="45720" distL="114300" distR="114300" simplePos="0" relativeHeight="251667456" behindDoc="1" locked="0" layoutInCell="1" allowOverlap="1" wp14:anchorId="719A50BB" wp14:editId="48180E91">
+              <wp:anchor distT="45720" distB="45720" distL="114300" distR="114300" simplePos="0" relativeHeight="251667456" behindDoc="1" locked="0" layoutInCell="1" allowOverlap="1" wp14:anchorId="620FC503" wp14:editId="1205F469">
                 <wp:simplePos x="0" y="0"/>
                 <wp:positionH relativeFrom="page">
                   <wp:posOffset>7143751</wp:posOffset>
@@ -1342,7 +1341,7 @@
           <w:lang w:eastAsia="pt-BR"/>
         </w:rPr>
         <w:drawing>
-          <wp:inline distT="0" distB="0" distL="0" distR="0">
+          <wp:inline distT="0" distB="0" distL="0" distR="0" wp14:anchorId="097E1E57" wp14:editId="465E99F1">
             <wp:extent cx="5400040" cy="3379470"/>
             <wp:effectExtent l="0" t="0" r="0" b="0"/>
             <wp:docPr id="8" name="Imagem 8"/>
@@ -1522,7 +1521,7 @@
         <mc:AlternateContent>
           <mc:Choice Requires="wps">
             <w:drawing>
-              <wp:anchor distT="45720" distB="45720" distL="114300" distR="114300" simplePos="0" relativeHeight="251669504" behindDoc="1" locked="0" layoutInCell="1" allowOverlap="1" wp14:anchorId="2DF56EE1" wp14:editId="3BAB8AA6">
+              <wp:anchor distT="45720" distB="45720" distL="114300" distR="114300" simplePos="0" relativeHeight="251669504" behindDoc="1" locked="0" layoutInCell="1" allowOverlap="1" wp14:anchorId="36447E14" wp14:editId="7CA5A2B3">
                 <wp:simplePos x="0" y="0"/>
                 <wp:positionH relativeFrom="page">
                   <wp:posOffset>7143751</wp:posOffset>
@@ -1721,7 +1720,7 @@
           <w:lang w:eastAsia="pt-BR"/>
         </w:rPr>
         <w:drawing>
-          <wp:inline distT="0" distB="0" distL="0" distR="0">
+          <wp:inline distT="0" distB="0" distL="0" distR="0" wp14:anchorId="795F9A45" wp14:editId="63AE42F9">
             <wp:extent cx="5400040" cy="3599815"/>
             <wp:effectExtent l="0" t="0" r="0" b="635"/>
             <wp:docPr id="10" name="Imagem 10"/>
@@ -1774,7 +1773,7 @@
 </file>
 
 <file path=word/styles.xml><?xml version="1.0" encoding="utf-8"?>
-<w:styles xmlns:mc="http://schemas.openxmlformats.org/markup-compatibility/2006" xmlns:r="http://schemas.openxmlformats.org/officeDocument/2006/relationships" xmlns:w="http://schemas.openxmlformats.org/wordprocessingml/2006/main" xmlns:w14="http://schemas.microsoft.com/office/word/2010/wordml" xmlns:w15="http://schemas.microsoft.com/office/word/2012/wordml" mc:Ignorable="w14 w15">
+<w:styles xmlns:mc="http://schemas.openxmlformats.org/markup-compatibility/2006" xmlns:r="http://schemas.openxmlformats.org/officeDocument/2006/relationships" xmlns:w="http://schemas.openxmlformats.org/wordprocessingml/2006/main" xmlns:w14="http://schemas.microsoft.com/office/word/2010/wordml" xmlns:w15="http://schemas.microsoft.com/office/word/2012/wordml" xmlns:w16cex="http://schemas.microsoft.com/office/word/2018/wordml/cex" xmlns:w16cid="http://schemas.microsoft.com/office/word/2016/wordml/cid" xmlns:w16="http://schemas.microsoft.com/office/word/2018/wordml" xmlns:w16se="http://schemas.microsoft.com/office/word/2015/wordml/symex" mc:Ignorable="w14 w15 w16se w16cid w16 w16cex">
   <w:docDefaults>
     <w:rPrDefault>
       <w:rPr>
@@ -1790,7 +1789,7 @@
       </w:pPr>
     </w:pPrDefault>
   </w:docDefaults>
-  <w:latentStyles w:defLockedState="0" w:defUIPriority="99" w:defSemiHidden="0" w:defUnhideWhenUsed="0" w:defQFormat="0" w:count="371">
+  <w:latentStyles w:defLockedState="0" w:defUIPriority="99" w:defSemiHidden="0" w:defUnhideWhenUsed="0" w:defQFormat="0" w:count="376">
     <w:lsdException w:name="Normal" w:uiPriority="0" w:qFormat="1"/>
     <w:lsdException w:name="heading 1" w:uiPriority="9" w:qFormat="1"/>
     <w:lsdException w:name="heading 2" w:semiHidden="1" w:uiPriority="9" w:unhideWhenUsed="1" w:qFormat="1"/>
@@ -1896,7 +1895,6 @@
     <w:lsdException w:name="HTML Sample" w:semiHidden="1" w:unhideWhenUsed="1"/>
     <w:lsdException w:name="HTML Typewriter" w:semiHidden="1" w:unhideWhenUsed="1"/>
     <w:lsdException w:name="HTML Variable" w:semiHidden="1" w:unhideWhenUsed="1"/>
-    <w:lsdException w:name="Normal Table" w:semiHidden="1" w:unhideWhenUsed="1"/>
     <w:lsdException w:name="annotation subject" w:semiHidden="1" w:unhideWhenUsed="1"/>
     <w:lsdException w:name="No List" w:semiHidden="1" w:unhideWhenUsed="1"/>
     <w:lsdException w:name="Outline List 1" w:semiHidden="1" w:unhideWhenUsed="1"/>
@@ -1939,11 +1937,8 @@
     <w:lsdException w:name="Table Contemporary" w:semiHidden="1" w:unhideWhenUsed="1"/>
     <w:lsdException w:name="Table Elegant" w:semiHidden="1" w:unhideWhenUsed="1"/>
     <w:lsdException w:name="Table Professional" w:semiHidden="1" w:unhideWhenUsed="1"/>
-    <w:lsdException w:name="Table Subtle 1" w:semiHidden="1" w:unhideWhenUsed="1"/>
     <w:lsdException w:name="Table Subtle 2" w:semiHidden="1" w:unhideWhenUsed="1"/>
     <w:lsdException w:name="Table Web 1" w:semiHidden="1" w:unhideWhenUsed="1"/>
-    <w:lsdException w:name="Table Web 2" w:semiHidden="1" w:unhideWhenUsed="1"/>
-    <w:lsdException w:name="Table Web 3" w:semiHidden="1" w:unhideWhenUsed="1"/>
     <w:lsdException w:name="Balloon Text" w:semiHidden="1" w:unhideWhenUsed="1"/>
     <w:lsdException w:name="Table Grid" w:uiPriority="39"/>
     <w:lsdException w:name="Table Theme" w:semiHidden="1" w:unhideWhenUsed="1"/>
@@ -2162,6 +2157,11 @@
     <w:lsdException w:name="List Table 5 Dark Accent 6" w:uiPriority="50"/>
     <w:lsdException w:name="List Table 6 Colorful Accent 6" w:uiPriority="51"/>
     <w:lsdException w:name="List Table 7 Colorful Accent 6" w:uiPriority="52"/>
+    <w:lsdException w:name="Mention" w:semiHidden="1" w:unhideWhenUsed="1"/>
+    <w:lsdException w:name="Smart Hyperlink" w:semiHidden="1" w:unhideWhenUsed="1"/>
+    <w:lsdException w:name="Hashtag" w:semiHidden="1" w:unhideWhenUsed="1"/>
+    <w:lsdException w:name="Unresolved Mention" w:semiHidden="1" w:unhideWhenUsed="1"/>
+    <w:lsdException w:name="Smart Link" w:semiHidden="1" w:unhideWhenUsed="1"/>
   </w:latentStyles>
   <w:style w:type="paragraph" w:default="1" w:styleId="Normal">
     <w:name w:val="Normal"/>

</xml_diff>

<commit_message>
Arquivos prontos para entrega
</commit_message>
<xml_diff>
--- a/16- DFD Essencial para cada Capacidade.docx
+++ b/16- DFD Essencial para cada Capacidade.docx
@@ -510,6 +510,14 @@
         </w:rPr>
         <w:t xml:space="preserve"> Vender produtos</w:t>
       </w:r>
+      <w:r>
+        <w:rPr>
+          <w:rFonts w:ascii="Arial" w:hAnsi="Arial" w:cs="Arial"/>
+          <w:sz w:val="30"/>
+          <w:szCs w:val="30"/>
+        </w:rPr>
+        <w:t xml:space="preserve"> prontos</w:t>
+      </w:r>
     </w:p>
     <w:p/>
     <w:p>
@@ -815,10 +823,10 @@
           <w:noProof/>
         </w:rPr>
         <w:drawing>
-          <wp:inline distT="0" distB="0" distL="0" distR="0" wp14:anchorId="577D49CF" wp14:editId="2BC57942">
-            <wp:extent cx="5391152" cy="4515088"/>
-            <wp:effectExtent l="0" t="0" r="0" b="0"/>
-            <wp:docPr id="1894534964" name="Imagem 1894534964"/>
+          <wp:inline distT="0" distB="0" distL="0" distR="0" wp14:anchorId="0200C4BB" wp14:editId="4E02D350">
+            <wp:extent cx="5400040" cy="5999480"/>
+            <wp:effectExtent l="0" t="0" r="0" b="1270"/>
+            <wp:docPr id="2" name="Imagem 2"/>
             <wp:cNvGraphicFramePr>
               <a:graphicFrameLocks xmlns:a="http://schemas.openxmlformats.org/drawingml/2006/main" noChangeAspect="1"/>
             </wp:cNvGraphicFramePr>
@@ -826,8 +834,10 @@
               <a:graphicData uri="http://schemas.openxmlformats.org/drawingml/2006/picture">
                 <pic:pic xmlns:pic="http://schemas.openxmlformats.org/drawingml/2006/picture">
                   <pic:nvPicPr>
-                    <pic:cNvPr id="0" name=""/>
-                    <pic:cNvPicPr/>
+                    <pic:cNvPr id="0" name="Picture 1"/>
+                    <pic:cNvPicPr>
+                      <a:picLocks noChangeAspect="1" noChangeArrowheads="1"/>
+                    </pic:cNvPicPr>
                   </pic:nvPicPr>
                   <pic:blipFill>
                     <a:blip r:embed="rId6">
@@ -837,18 +847,23 @@
                         </a:ext>
                       </a:extLst>
                     </a:blip>
+                    <a:srcRect/>
                     <a:stretch>
                       <a:fillRect/>
                     </a:stretch>
                   </pic:blipFill>
-                  <pic:spPr>
+                  <pic:spPr bwMode="auto">
                     <a:xfrm>
                       <a:off x="0" y="0"/>
-                      <a:ext cx="5391152" cy="4515088"/>
+                      <a:ext cx="5400040" cy="5999480"/>
                     </a:xfrm>
                     <a:prstGeom prst="rect">
                       <a:avLst/>
                     </a:prstGeom>
+                    <a:noFill/>
+                    <a:ln>
+                      <a:noFill/>
+                    </a:ln>
                   </pic:spPr>
                 </pic:pic>
               </a:graphicData>
@@ -856,42 +871,6 @@
           </wp:inline>
         </w:drawing>
       </w:r>
-    </w:p>
-    <w:p>
-      <w:pPr>
-        <w:rPr>
-          <w:rFonts w:ascii="Arial" w:hAnsi="Arial" w:cs="Arial"/>
-          <w:sz w:val="30"/>
-          <w:szCs w:val="30"/>
-        </w:rPr>
-      </w:pPr>
-    </w:p>
-    <w:p>
-      <w:pPr>
-        <w:rPr>
-          <w:rFonts w:ascii="Arial" w:hAnsi="Arial" w:cs="Arial"/>
-          <w:sz w:val="30"/>
-          <w:szCs w:val="30"/>
-        </w:rPr>
-      </w:pPr>
-    </w:p>
-    <w:p>
-      <w:pPr>
-        <w:rPr>
-          <w:rFonts w:ascii="Arial" w:hAnsi="Arial" w:cs="Arial"/>
-          <w:sz w:val="30"/>
-          <w:szCs w:val="30"/>
-        </w:rPr>
-      </w:pPr>
-    </w:p>
-    <w:p>
-      <w:pPr>
-        <w:rPr>
-          <w:rFonts w:ascii="Arial" w:hAnsi="Arial" w:cs="Arial"/>
-          <w:sz w:val="30"/>
-          <w:szCs w:val="30"/>
-        </w:rPr>
-      </w:pPr>
     </w:p>
     <w:p>
       <w:pPr>
@@ -1436,7 +1415,23 @@
           <w:sz w:val="30"/>
           <w:szCs w:val="30"/>
         </w:rPr>
-        <w:t xml:space="preserve"> Tratar recebimento de serviços realizados</w:t>
+        <w:t xml:space="preserve"> Tratar </w:t>
+      </w:r>
+      <w:r>
+        <w:rPr>
+          <w:rFonts w:ascii="Arial" w:hAnsi="Arial" w:cs="Arial"/>
+          <w:sz w:val="30"/>
+          <w:szCs w:val="30"/>
+        </w:rPr>
+        <w:t>pagamento</w:t>
+      </w:r>
+      <w:r>
+        <w:rPr>
+          <w:rFonts w:ascii="Arial" w:hAnsi="Arial" w:cs="Arial"/>
+          <w:sz w:val="30"/>
+          <w:szCs w:val="30"/>
+        </w:rPr>
+        <w:t xml:space="preserve"> de serviços realizados</w:t>
       </w:r>
     </w:p>
     <w:p>

</xml_diff>

<commit_message>
Arquivos corrigidos segundo orientação do especialista
</commit_message>
<xml_diff>
--- a/16- DFD Essencial para cada Capacidade.docx
+++ b/16- DFD Essencial para cada Capacidade.docx
@@ -10,6 +10,135 @@
           <w:szCs w:val="30"/>
         </w:rPr>
       </w:pPr>
+      <w:r>
+        <w:rPr>
+          <w:rFonts w:ascii="Arial" w:hAnsi="Arial" w:cs="Arial"/>
+          <w:b/>
+          <w:noProof/>
+          <w:sz w:val="30"/>
+          <w:szCs w:val="30"/>
+          <w:lang w:eastAsia="pt-BR"/>
+        </w:rPr>
+        <mc:AlternateContent>
+          <mc:Choice Requires="wps">
+            <w:drawing>
+              <wp:anchor distT="45720" distB="45720" distL="114300" distR="114300" simplePos="0" relativeHeight="251675648" behindDoc="1" locked="0" layoutInCell="1" allowOverlap="1" wp14:anchorId="2F0D1845" wp14:editId="6D43B552">
+                <wp:simplePos x="0" y="0"/>
+                <wp:positionH relativeFrom="rightMargin">
+                  <wp:align>left</wp:align>
+                </wp:positionH>
+                <wp:positionV relativeFrom="paragraph">
+                  <wp:posOffset>-478155</wp:posOffset>
+                </wp:positionV>
+                <wp:extent cx="432597" cy="448783"/>
+                <wp:effectExtent l="0" t="0" r="24765" b="27940"/>
+                <wp:wrapNone/>
+                <wp:docPr id="13" name="Caixa de Texto 2"/>
+                <wp:cNvGraphicFramePr>
+                  <a:graphicFrameLocks xmlns:a="http://schemas.openxmlformats.org/drawingml/2006/main"/>
+                </wp:cNvGraphicFramePr>
+                <a:graphic xmlns:a="http://schemas.openxmlformats.org/drawingml/2006/main">
+                  <a:graphicData uri="http://schemas.microsoft.com/office/word/2010/wordprocessingShape">
+                    <wps:wsp>
+                      <wps:cNvSpPr txBox="1">
+                        <a:spLocks noChangeArrowheads="1"/>
+                      </wps:cNvSpPr>
+                      <wps:spPr bwMode="auto">
+                        <a:xfrm>
+                          <a:off x="0" y="0"/>
+                          <a:ext cx="432597" cy="448783"/>
+                        </a:xfrm>
+                        <a:prstGeom prst="rect">
+                          <a:avLst/>
+                        </a:prstGeom>
+                        <a:solidFill>
+                          <a:srgbClr val="FFFFFF"/>
+                        </a:solidFill>
+                        <a:ln w="9525">
+                          <a:solidFill>
+                            <a:srgbClr val="000000"/>
+                          </a:solidFill>
+                          <a:miter lim="800000"/>
+                          <a:headEnd/>
+                          <a:tailEnd/>
+                        </a:ln>
+                      </wps:spPr>
+                      <wps:txbx>
+                        <w:txbxContent>
+                          <w:p>
+                            <w:pPr>
+                              <w:jc w:val="center"/>
+                              <w:rPr>
+                                <w:rFonts w:ascii="Arial" w:hAnsi="Arial" w:cs="Arial"/>
+                                <w:b/>
+                                <w:sz w:val="40"/>
+                                <w:szCs w:val="40"/>
+                              </w:rPr>
+                            </w:pPr>
+                            <w:r>
+                              <w:rPr>
+                                <w:rFonts w:ascii="Arial" w:hAnsi="Arial" w:cs="Arial"/>
+                                <w:b/>
+                                <w:sz w:val="40"/>
+                                <w:szCs w:val="40"/>
+                              </w:rPr>
+                              <w:t>1</w:t>
+                            </w:r>
+                          </w:p>
+                        </w:txbxContent>
+                      </wps:txbx>
+                      <wps:bodyPr rot="0" vert="horz" wrap="square" lIns="91440" tIns="45720" rIns="91440" bIns="45720" anchor="t" anchorCtr="0">
+                        <a:noAutofit/>
+                      </wps:bodyPr>
+                    </wps:wsp>
+                  </a:graphicData>
+                </a:graphic>
+                <wp14:sizeRelH relativeFrom="margin">
+                  <wp14:pctWidth>0</wp14:pctWidth>
+                </wp14:sizeRelH>
+                <wp14:sizeRelV relativeFrom="margin">
+                  <wp14:pctHeight>0</wp14:pctHeight>
+                </wp14:sizeRelV>
+              </wp:anchor>
+            </w:drawing>
+          </mc:Choice>
+          <mc:Fallback>
+            <w:pict>
+              <v:shapetype w14:anchorId="2F0D1845" id="_x0000_t202" coordsize="21600,21600" o:spt="202" path="m,l,21600r21600,l21600,xe">
+                <v:stroke joinstyle="miter"/>
+                <v:path gradientshapeok="t" o:connecttype="rect"/>
+              </v:shapetype>
+              <v:shape id="Caixa de Texto 2" o:spid="_x0000_s1026" type="#_x0000_t202" style="position:absolute;margin-left:0;margin-top:-37.65pt;width:34.05pt;height:35.35pt;z-index:-251640832;visibility:visible;mso-wrap-style:square;mso-width-percent:0;mso-height-percent:0;mso-wrap-distance-left:9pt;mso-wrap-distance-top:3.6pt;mso-wrap-distance-right:9pt;mso-wrap-distance-bottom:3.6pt;mso-position-horizontal:left;mso-position-horizontal-relative:right-margin-area;mso-position-vertical:absolute;mso-position-vertical-relative:text;mso-width-percent:0;mso-height-percent:0;mso-width-relative:margin;mso-height-relative:margin;v-text-anchor:top" o:gfxdata="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">
+                <v:textbox>
+                  <w:txbxContent>
+                    <w:p>
+                      <w:pPr>
+                        <w:jc w:val="center"/>
+                        <w:rPr>
+                          <w:rFonts w:ascii="Arial" w:hAnsi="Arial" w:cs="Arial"/>
+                          <w:b/>
+                          <w:sz w:val="40"/>
+                          <w:szCs w:val="40"/>
+                        </w:rPr>
+                      </w:pPr>
+                      <w:r>
+                        <w:rPr>
+                          <w:rFonts w:ascii="Arial" w:hAnsi="Arial" w:cs="Arial"/>
+                          <w:b/>
+                          <w:sz w:val="40"/>
+                          <w:szCs w:val="40"/>
+                        </w:rPr>
+                        <w:t>1</w:t>
+                      </w:r>
+                    </w:p>
+                  </w:txbxContent>
+                </v:textbox>
+                <w10:wrap anchorx="margin"/>
+              </v:shape>
+            </w:pict>
+          </mc:Fallback>
+        </mc:AlternateContent>
+      </w:r>
       <w:r>
         <w:rPr>
           <w:rFonts w:ascii="Arial" w:hAnsi="Arial" w:cs="Arial"/>
@@ -104,11 +233,7 @@
           </mc:Choice>
           <mc:Fallback>
             <w:pict>
-              <v:shapetype w14:anchorId="6A2B4D4C" id="_x0000_t202" coordsize="21600,21600" o:spt="202" path="m,l,21600r21600,l21600,xe">
-                <v:stroke joinstyle="miter"/>
-                <v:path gradientshapeok="t" o:connecttype="rect"/>
-              </v:shapetype>
-              <v:shape id="Caixa de Texto 2" o:spid="_x0000_s1026" type="#_x0000_t202" style="position:absolute;margin-left:562.5pt;margin-top:-70.85pt;width:34.9pt;height:27pt;z-index:-251655168;visibility:visible;mso-wrap-style:square;mso-width-percent:0;mso-height-percent:0;mso-wrap-distance-left:9pt;mso-wrap-distance-top:3.6pt;mso-wrap-distance-right:9pt;mso-wrap-distance-bottom:3.6pt;mso-position-horizontal:absolute;mso-position-horizontal-relative:page;mso-position-vertical:absolute;mso-position-vertical-relative:text;mso-width-percent:0;mso-height-percent:0;mso-width-relative:margin;mso-height-relative:margin;v-text-anchor:top" o:gfxdata="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">
+              <v:shape w14:anchorId="6A2B4D4C" id="_x0000_s1027" type="#_x0000_t202" style="position:absolute;margin-left:562.5pt;margin-top:-70.85pt;width:34.9pt;height:27pt;z-index:-251655168;visibility:visible;mso-wrap-style:square;mso-width-percent:0;mso-height-percent:0;mso-wrap-distance-left:9pt;mso-wrap-distance-top:3.6pt;mso-wrap-distance-right:9pt;mso-wrap-distance-bottom:3.6pt;mso-position-horizontal:absolute;mso-position-horizontal-relative:page;mso-position-vertical:absolute;mso-position-vertical-relative:text;mso-width-percent:0;mso-height-percent:0;mso-width-relative:margin;mso-height-relative:margin;v-text-anchor:top" o:gfxdata="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">
                 <v:textbox>
                   <w:txbxContent>
                     <w:p>
@@ -206,18 +331,10 @@
           <w:noProof/>
         </w:rPr>
         <w:drawing>
-          <wp:anchor distT="0" distB="0" distL="114300" distR="114300" simplePos="0" relativeHeight="251670528" behindDoc="1" locked="0" layoutInCell="1" allowOverlap="1" wp14:anchorId="7948A1DB" wp14:editId="60DE8433">
-            <wp:simplePos x="0" y="0"/>
-            <wp:positionH relativeFrom="margin">
-              <wp:posOffset>-784860</wp:posOffset>
-            </wp:positionH>
-            <wp:positionV relativeFrom="paragraph">
-              <wp:posOffset>214630</wp:posOffset>
-            </wp:positionV>
-            <wp:extent cx="7060565" cy="5953125"/>
-            <wp:effectExtent l="0" t="0" r="6985" b="9525"/>
-            <wp:wrapNone/>
-            <wp:docPr id="1" name="Imagem 1"/>
+          <wp:inline distT="0" distB="0" distL="0" distR="0" wp14:anchorId="6A9E27F6" wp14:editId="5C6A8DE2">
+            <wp:extent cx="7110095" cy="4823394"/>
+            <wp:effectExtent l="0" t="0" r="0" b="0"/>
+            <wp:docPr id="2" name="Imagem 2"/>
             <wp:cNvGraphicFramePr>
               <a:graphicFrameLocks xmlns:a="http://schemas.openxmlformats.org/drawingml/2006/main" noChangeAspect="1"/>
             </wp:cNvGraphicFramePr>
@@ -231,7 +348,7 @@
                     </pic:cNvPicPr>
                   </pic:nvPicPr>
                   <pic:blipFill>
-                    <a:blip r:embed="rId4">
+                    <a:blip r:embed="rId4" cstate="print">
                       <a:extLst>
                         <a:ext uri="{28A0092B-C50C-407E-A947-70E740481C1C}">
                           <a14:useLocalDpi xmlns:a14="http://schemas.microsoft.com/office/drawing/2010/main" val="0"/>
@@ -246,7 +363,7 @@
                   <pic:spPr bwMode="auto">
                     <a:xfrm>
                       <a:off x="0" y="0"/>
-                      <a:ext cx="7066504" cy="5958132"/>
+                      <a:ext cx="7127913" cy="4835481"/>
                     </a:xfrm>
                     <a:prstGeom prst="rect">
                       <a:avLst/>
@@ -259,13 +376,7 @@
                 </pic:pic>
               </a:graphicData>
             </a:graphic>
-            <wp14:sizeRelH relativeFrom="margin">
-              <wp14:pctWidth>0</wp14:pctWidth>
-            </wp14:sizeRelH>
-            <wp14:sizeRelV relativeFrom="margin">
-              <wp14:pctHeight>0</wp14:pctHeight>
-            </wp14:sizeRelV>
-          </wp:anchor>
+          </wp:inline>
         </w:drawing>
       </w:r>
     </w:p>
@@ -357,106 +468,6 @@
       <w:pPr>
         <w:rPr>
           <w:rFonts w:ascii="Arial" w:hAnsi="Arial" w:cs="Arial"/>
-        </w:rPr>
-      </w:pPr>
-    </w:p>
-    <w:p>
-      <w:pPr>
-        <w:rPr>
-          <w:rFonts w:ascii="Arial" w:hAnsi="Arial" w:cs="Arial"/>
-        </w:rPr>
-      </w:pPr>
-    </w:p>
-    <w:p>
-      <w:pPr>
-        <w:rPr>
-          <w:rFonts w:ascii="Arial" w:hAnsi="Arial" w:cs="Arial"/>
-        </w:rPr>
-      </w:pPr>
-    </w:p>
-    <w:p>
-      <w:pPr>
-        <w:rPr>
-          <w:rFonts w:ascii="Arial" w:hAnsi="Arial" w:cs="Arial"/>
-        </w:rPr>
-      </w:pPr>
-    </w:p>
-    <w:p>
-      <w:pPr>
-        <w:rPr>
-          <w:rFonts w:ascii="Arial" w:hAnsi="Arial" w:cs="Arial"/>
-        </w:rPr>
-      </w:pPr>
-    </w:p>
-    <w:p>
-      <w:pPr>
-        <w:rPr>
-          <w:rFonts w:ascii="Arial" w:hAnsi="Arial" w:cs="Arial"/>
-        </w:rPr>
-      </w:pPr>
-    </w:p>
-    <w:p>
-      <w:pPr>
-        <w:rPr>
-          <w:rFonts w:ascii="Arial" w:hAnsi="Arial" w:cs="Arial"/>
-        </w:rPr>
-      </w:pPr>
-    </w:p>
-    <w:p>
-      <w:pPr>
-        <w:rPr>
-          <w:rFonts w:ascii="Arial" w:hAnsi="Arial" w:cs="Arial"/>
-        </w:rPr>
-      </w:pPr>
-    </w:p>
-    <w:p>
-      <w:pPr>
-        <w:rPr>
-          <w:rFonts w:ascii="Arial" w:hAnsi="Arial" w:cs="Arial"/>
-        </w:rPr>
-      </w:pPr>
-    </w:p>
-    <w:p>
-      <w:pPr>
-        <w:rPr>
-          <w:rFonts w:ascii="Arial" w:hAnsi="Arial" w:cs="Arial"/>
-        </w:rPr>
-      </w:pPr>
-    </w:p>
-    <w:p>
-      <w:pPr>
-        <w:rPr>
-          <w:rFonts w:ascii="Arial" w:hAnsi="Arial" w:cs="Arial"/>
-        </w:rPr>
-      </w:pPr>
-    </w:p>
-    <w:p>
-      <w:pPr>
-        <w:rPr>
-          <w:rFonts w:ascii="Arial" w:hAnsi="Arial" w:cs="Arial"/>
-        </w:rPr>
-      </w:pPr>
-    </w:p>
-    <w:p>
-      <w:pPr>
-        <w:rPr>
-          <w:rFonts w:ascii="Arial" w:hAnsi="Arial" w:cs="Arial"/>
-        </w:rPr>
-      </w:pPr>
-    </w:p>
-    <w:p>
-      <w:pPr>
-        <w:rPr>
-          <w:rFonts w:ascii="Arial" w:hAnsi="Arial" w:cs="Arial"/>
-        </w:rPr>
-      </w:pPr>
-    </w:p>
-    <w:p>
-      <w:pPr>
-        <w:rPr>
-          <w:rFonts w:ascii="Arial" w:hAnsi="Arial" w:cs="Arial"/>
-          <w:sz w:val="30"/>
-          <w:szCs w:val="30"/>
         </w:rPr>
       </w:pPr>
       <w:r>
@@ -472,13 +483,13 @@
         <mc:AlternateContent>
           <mc:Choice Requires="wps">
             <w:drawing>
-              <wp:anchor distT="45720" distB="45720" distL="114300" distR="114300" simplePos="0" relativeHeight="251663360" behindDoc="1" locked="0" layoutInCell="1" allowOverlap="1" wp14:anchorId="5CEB1F17" wp14:editId="53D28B2C">
+              <wp:anchor distT="45720" distB="45720" distL="114300" distR="114300" simplePos="0" relativeHeight="251663360" behindDoc="1" locked="0" layoutInCell="1" allowOverlap="1" wp14:anchorId="5CEB1F17" wp14:editId="16999221">
                 <wp:simplePos x="0" y="0"/>
-                <wp:positionH relativeFrom="page">
-                  <wp:posOffset>7107555</wp:posOffset>
+                <wp:positionH relativeFrom="rightMargin">
+                  <wp:align>left</wp:align>
                 </wp:positionH>
                 <wp:positionV relativeFrom="paragraph">
-                  <wp:posOffset>-891540</wp:posOffset>
+                  <wp:posOffset>-446405</wp:posOffset>
                 </wp:positionV>
                 <wp:extent cx="432597" cy="448783"/>
                 <wp:effectExtent l="0" t="0" r="24765" b="27940"/>
@@ -554,7 +565,7 @@
           </mc:Choice>
           <mc:Fallback>
             <w:pict>
-              <v:shape w14:anchorId="5CEB1F17" id="_x0000_s1027" type="#_x0000_t202" style="position:absolute;margin-left:559.65pt;margin-top:-70.2pt;width:34.05pt;height:35.35pt;z-index:-251653120;visibility:visible;mso-wrap-style:square;mso-width-percent:0;mso-height-percent:0;mso-wrap-distance-left:9pt;mso-wrap-distance-top:3.6pt;mso-wrap-distance-right:9pt;mso-wrap-distance-bottom:3.6pt;mso-position-horizontal:absolute;mso-position-horizontal-relative:page;mso-position-vertical:absolute;mso-position-vertical-relative:text;mso-width-percent:0;mso-height-percent:0;mso-width-relative:margin;mso-height-relative:margin;v-text-anchor:top" o:gfxdata="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">
+              <v:shape w14:anchorId="5CEB1F17" id="_x0000_s1028" type="#_x0000_t202" style="position:absolute;margin-left:0;margin-top:-35.15pt;width:34.05pt;height:35.35pt;z-index:-251653120;visibility:visible;mso-wrap-style:square;mso-width-percent:0;mso-height-percent:0;mso-wrap-distance-left:9pt;mso-wrap-distance-top:3.6pt;mso-wrap-distance-right:9pt;mso-wrap-distance-bottom:3.6pt;mso-position-horizontal:left;mso-position-horizontal-relative:right-margin-area;mso-position-vertical:absolute;mso-position-vertical-relative:text;mso-width-percent:0;mso-height-percent:0;mso-width-relative:margin;mso-height-relative:margin;v-text-anchor:top" o:gfxdata="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">
                 <v:textbox>
                   <w:txbxContent>
                     <w:p>
@@ -579,12 +590,28 @@
                     </w:p>
                   </w:txbxContent>
                 </v:textbox>
-                <w10:wrap anchorx="page"/>
+                <w10:wrap anchorx="margin"/>
               </v:shape>
             </w:pict>
           </mc:Fallback>
         </mc:AlternateContent>
       </w:r>
+    </w:p>
+    <w:p>
+      <w:pPr>
+        <w:rPr>
+          <w:rFonts w:ascii="Arial" w:hAnsi="Arial" w:cs="Arial"/>
+        </w:rPr>
+      </w:pPr>
+    </w:p>
+    <w:p>
+      <w:pPr>
+        <w:rPr>
+          <w:rFonts w:ascii="Arial" w:hAnsi="Arial" w:cs="Arial"/>
+          <w:sz w:val="30"/>
+          <w:szCs w:val="30"/>
+        </w:rPr>
+      </w:pPr>
       <w:r>
         <w:rPr>
           <w:rFonts w:ascii="Arial" w:hAnsi="Arial" w:cs="Arial"/>
@@ -632,21 +659,68 @@
       </w:pPr>
       <w:r>
         <w:rPr>
+          <w:rFonts w:ascii="Arial" w:hAnsi="Arial" w:cs="Arial"/>
+          <w:b/>
+          <w:bCs/>
+          <w:sz w:val="30"/>
+          <w:szCs w:val="30"/>
+        </w:rPr>
+        <w:t>Capacidade:</w:t>
+      </w:r>
+      <w:r>
+        <w:rPr>
+          <w:rFonts w:ascii="Arial" w:hAnsi="Arial" w:cs="Arial"/>
+          <w:sz w:val="30"/>
+          <w:szCs w:val="30"/>
+        </w:rPr>
+        <w:t xml:space="preserve"> Tratar saída de produtos</w:t>
+      </w:r>
+    </w:p>
+    <w:p>
+      <w:pPr>
+        <w:rPr>
+          <w:rFonts w:ascii="Arial" w:hAnsi="Arial" w:cs="Arial"/>
+          <w:sz w:val="30"/>
+          <w:szCs w:val="30"/>
+        </w:rPr>
+      </w:pPr>
+    </w:p>
+    <w:p>
+      <w:pPr>
+        <w:rPr>
+          <w:rFonts w:ascii="Arial" w:hAnsi="Arial" w:cs="Arial"/>
+          <w:sz w:val="30"/>
+          <w:szCs w:val="30"/>
+        </w:rPr>
+      </w:pPr>
+    </w:p>
+    <w:p/>
+    <w:p>
+      <w:r>
+        <w:rPr>
           <w:noProof/>
         </w:rPr>
         <w:drawing>
-          <wp:anchor distT="0" distB="0" distL="114300" distR="114300" simplePos="0" relativeHeight="251671552" behindDoc="1" locked="0" layoutInCell="1" allowOverlap="1" wp14:anchorId="6684233D" wp14:editId="4C849744">
+          <wp:anchor distT="0" distB="0" distL="114300" distR="114300" simplePos="0" relativeHeight="251673600" behindDoc="1" locked="0" layoutInCell="1" allowOverlap="1" wp14:anchorId="3AC93BC2" wp14:editId="48EDC5AC">
             <wp:simplePos x="0" y="0"/>
-            <wp:positionH relativeFrom="page">
-              <wp:align>right</wp:align>
+            <wp:positionH relativeFrom="column">
+              <wp:posOffset>-457200</wp:posOffset>
             </wp:positionH>
             <wp:positionV relativeFrom="paragraph">
-              <wp:posOffset>398780</wp:posOffset>
+              <wp:posOffset>3175</wp:posOffset>
             </wp:positionV>
-            <wp:extent cx="7848600" cy="4964309"/>
-            <wp:effectExtent l="0" t="0" r="0" b="8255"/>
-            <wp:wrapNone/>
-            <wp:docPr id="8" name="Imagem 8"/>
+            <wp:extent cx="8827135" cy="5042752"/>
+            <wp:effectExtent l="0" t="0" r="0" b="5715"/>
+            <wp:wrapTight wrapText="bothSides">
+              <wp:wrapPolygon edited="0">
+                <wp:start x="0" y="0"/>
+                <wp:lineTo x="0" y="21543"/>
+                <wp:lineTo x="21536" y="21543"/>
+                <wp:lineTo x="21536" y="0"/>
+                <wp:lineTo x="0" y="0"/>
+              </wp:wrapPolygon>
+            </wp:wrapTight>
+            <wp:docPr id="4" name="Imagem 4"/>
             <wp:cNvGraphicFramePr>
               <a:graphicFrameLocks xmlns:a="http://schemas.openxmlformats.org/drawingml/2006/main" noChangeAspect="1"/>
             </wp:cNvGraphicFramePr>
@@ -654,7 +728,7 @@
               <a:graphicData uri="http://schemas.openxmlformats.org/drawingml/2006/picture">
                 <pic:pic xmlns:pic="http://schemas.openxmlformats.org/drawingml/2006/picture">
                   <pic:nvPicPr>
-                    <pic:cNvPr id="0" name="Picture 2"/>
+                    <pic:cNvPr id="0" name="Picture 3"/>
                     <pic:cNvPicPr>
                       <a:picLocks noChangeAspect="1" noChangeArrowheads="1"/>
                     </pic:cNvPicPr>
@@ -675,7 +749,7 @@
                   <pic:spPr bwMode="auto">
                     <a:xfrm>
                       <a:off x="0" y="0"/>
-                      <a:ext cx="7848600" cy="4964309"/>
+                      <a:ext cx="8827135" cy="5042752"/>
                     </a:xfrm>
                     <a:prstGeom prst="rect">
                       <a:avLst/>
@@ -688,16 +762,63 @@
                 </pic:pic>
               </a:graphicData>
             </a:graphic>
-            <wp14:sizeRelH relativeFrom="margin">
+            <wp14:sizeRelH relativeFrom="page">
               <wp14:pctWidth>0</wp14:pctWidth>
             </wp14:sizeRelH>
-            <wp14:sizeRelV relativeFrom="margin">
+            <wp14:sizeRelV relativeFrom="page">
               <wp14:pctHeight>0</wp14:pctHeight>
             </wp14:sizeRelV>
           </wp:anchor>
         </w:drawing>
       </w:r>
-      <w:r>
+    </w:p>
+    <w:p>
+      <w:pPr>
+        <w:rPr>
+          <w:rFonts w:ascii="Arial" w:hAnsi="Arial" w:cs="Arial"/>
+          <w:sz w:val="30"/>
+          <w:szCs w:val="30"/>
+        </w:rPr>
+      </w:pPr>
+    </w:p>
+    <w:p>
+      <w:pPr>
+        <w:rPr>
+          <w:rFonts w:ascii="Arial" w:hAnsi="Arial" w:cs="Arial"/>
+          <w:sz w:val="30"/>
+          <w:szCs w:val="30"/>
+        </w:rPr>
+      </w:pPr>
+    </w:p>
+    <w:p>
+      <w:pPr>
+        <w:rPr>
+          <w:rFonts w:ascii="Arial" w:hAnsi="Arial" w:cs="Arial"/>
+          <w:sz w:val="30"/>
+          <w:szCs w:val="30"/>
+        </w:rPr>
+      </w:pPr>
+    </w:p>
+    <w:p>
+      <w:pPr>
+        <w:rPr>
+          <w:rFonts w:ascii="Arial" w:hAnsi="Arial" w:cs="Arial"/>
+          <w:sz w:val="30"/>
+          <w:szCs w:val="30"/>
+        </w:rPr>
+      </w:pPr>
+    </w:p>
+    <w:p>
+      <w:pPr>
+        <w:rPr>
+          <w:rFonts w:ascii="Arial" w:hAnsi="Arial" w:cs="Arial"/>
+          <w:sz w:val="30"/>
+          <w:szCs w:val="30"/>
+        </w:rPr>
+      </w:pPr>
+    </w:p>
+    <w:p>
+      <w:pPr>
         <w:rPr>
           <w:rFonts w:ascii="Arial" w:hAnsi="Arial" w:cs="Arial"/>
           <w:b/>
@@ -705,80 +826,6 @@
           <w:sz w:val="30"/>
           <w:szCs w:val="30"/>
         </w:rPr>
-        <w:t>Capacidade:</w:t>
-      </w:r>
-      <w:r>
-        <w:rPr>
-          <w:rFonts w:ascii="Arial" w:hAnsi="Arial" w:cs="Arial"/>
-          <w:sz w:val="30"/>
-          <w:szCs w:val="30"/>
-        </w:rPr>
-        <w:t xml:space="preserve"> Tratar saída de produtos</w:t>
-      </w:r>
-    </w:p>
-    <w:p>
-      <w:pPr>
-        <w:rPr>
-          <w:rFonts w:ascii="Arial" w:hAnsi="Arial" w:cs="Arial"/>
-          <w:sz w:val="30"/>
-          <w:szCs w:val="30"/>
-        </w:rPr>
-      </w:pPr>
-    </w:p>
-    <w:p>
-      <w:pPr>
-        <w:rPr>
-          <w:rFonts w:ascii="Arial" w:hAnsi="Arial" w:cs="Arial"/>
-          <w:sz w:val="30"/>
-          <w:szCs w:val="30"/>
-        </w:rPr>
-      </w:pPr>
-    </w:p>
-    <w:p/>
-    <w:p/>
-    <w:p>
-      <w:pPr>
-        <w:rPr>
-          <w:rFonts w:ascii="Arial" w:hAnsi="Arial" w:cs="Arial"/>
-          <w:sz w:val="30"/>
-          <w:szCs w:val="30"/>
-        </w:rPr>
-      </w:pPr>
-    </w:p>
-    <w:p>
-      <w:pPr>
-        <w:rPr>
-          <w:rFonts w:ascii="Arial" w:hAnsi="Arial" w:cs="Arial"/>
-          <w:sz w:val="30"/>
-          <w:szCs w:val="30"/>
-        </w:rPr>
-      </w:pPr>
-    </w:p>
-    <w:p>
-      <w:pPr>
-        <w:rPr>
-          <w:rFonts w:ascii="Arial" w:hAnsi="Arial" w:cs="Arial"/>
-          <w:sz w:val="30"/>
-          <w:szCs w:val="30"/>
-        </w:rPr>
-      </w:pPr>
-    </w:p>
-    <w:p>
-      <w:pPr>
-        <w:rPr>
-          <w:rFonts w:ascii="Arial" w:hAnsi="Arial" w:cs="Arial"/>
-          <w:sz w:val="30"/>
-          <w:szCs w:val="30"/>
-        </w:rPr>
-      </w:pPr>
-    </w:p>
-    <w:p>
-      <w:pPr>
-        <w:rPr>
-          <w:rFonts w:ascii="Arial" w:hAnsi="Arial" w:cs="Arial"/>
-          <w:sz w:val="30"/>
-          <w:szCs w:val="30"/>
-        </w:rPr>
       </w:pPr>
     </w:p>
     <w:p>
@@ -791,256 +838,26 @@
           <w:szCs w:val="30"/>
         </w:rPr>
       </w:pPr>
-    </w:p>
-    <w:p>
-      <w:pPr>
-        <w:rPr>
-          <w:rFonts w:ascii="Arial" w:hAnsi="Arial" w:cs="Arial"/>
-          <w:b/>
-          <w:bCs/>
-          <w:sz w:val="30"/>
-          <w:szCs w:val="30"/>
-        </w:rPr>
-      </w:pPr>
-    </w:p>
-    <w:p>
-      <w:pPr>
-        <w:rPr>
-          <w:rFonts w:ascii="Arial" w:hAnsi="Arial" w:cs="Arial"/>
-          <w:b/>
-          <w:bCs/>
-          <w:sz w:val="30"/>
-          <w:szCs w:val="30"/>
-        </w:rPr>
-      </w:pPr>
-    </w:p>
-    <w:p>
-      <w:pPr>
-        <w:rPr>
-          <w:rFonts w:ascii="Arial" w:hAnsi="Arial" w:cs="Arial"/>
-          <w:b/>
-          <w:bCs/>
-          <w:sz w:val="30"/>
-          <w:szCs w:val="30"/>
-        </w:rPr>
-      </w:pPr>
-    </w:p>
-    <w:p>
-      <w:pPr>
-        <w:rPr>
-          <w:rFonts w:ascii="Arial" w:hAnsi="Arial" w:cs="Arial"/>
-          <w:b/>
-          <w:bCs/>
-          <w:sz w:val="30"/>
-          <w:szCs w:val="30"/>
-        </w:rPr>
-      </w:pPr>
-    </w:p>
-    <w:p>
-      <w:pPr>
-        <w:rPr>
-          <w:rFonts w:ascii="Arial" w:hAnsi="Arial" w:cs="Arial"/>
-          <w:b/>
-          <w:bCs/>
-          <w:sz w:val="30"/>
-          <w:szCs w:val="30"/>
-        </w:rPr>
-      </w:pPr>
-    </w:p>
-    <w:p>
-      <w:pPr>
-        <w:rPr>
-          <w:rFonts w:ascii="Arial" w:hAnsi="Arial" w:cs="Arial"/>
-          <w:b/>
-          <w:bCs/>
-          <w:sz w:val="30"/>
-          <w:szCs w:val="30"/>
-        </w:rPr>
-      </w:pPr>
-    </w:p>
-    <w:p>
-      <w:pPr>
-        <w:rPr>
-          <w:rFonts w:ascii="Arial" w:hAnsi="Arial" w:cs="Arial"/>
-          <w:b/>
-          <w:bCs/>
-          <w:sz w:val="30"/>
-          <w:szCs w:val="30"/>
-        </w:rPr>
-      </w:pPr>
-    </w:p>
-    <w:p>
-      <w:pPr>
-        <w:rPr>
-          <w:rFonts w:ascii="Arial" w:hAnsi="Arial" w:cs="Arial"/>
-          <w:b/>
-          <w:bCs/>
-          <w:sz w:val="30"/>
-          <w:szCs w:val="30"/>
-        </w:rPr>
-      </w:pPr>
-    </w:p>
-    <w:p>
-      <w:pPr>
-        <w:rPr>
-          <w:rFonts w:ascii="Arial" w:hAnsi="Arial" w:cs="Arial"/>
-          <w:b/>
-          <w:bCs/>
-          <w:sz w:val="30"/>
-          <w:szCs w:val="30"/>
-        </w:rPr>
-      </w:pPr>
-    </w:p>
-    <w:p>
-      <w:pPr>
-        <w:rPr>
-          <w:rFonts w:ascii="Arial" w:hAnsi="Arial" w:cs="Arial"/>
-          <w:b/>
-          <w:bCs/>
-          <w:sz w:val="30"/>
-          <w:szCs w:val="30"/>
-        </w:rPr>
-      </w:pPr>
-    </w:p>
-    <w:p>
-      <w:pPr>
-        <w:rPr>
-          <w:rFonts w:ascii="Arial" w:hAnsi="Arial" w:cs="Arial"/>
-          <w:b/>
-          <w:bCs/>
-          <w:sz w:val="30"/>
-          <w:szCs w:val="30"/>
-        </w:rPr>
-      </w:pPr>
-    </w:p>
-    <w:p>
-      <w:pPr>
-        <w:rPr>
-          <w:rFonts w:ascii="Arial" w:hAnsi="Arial" w:cs="Arial"/>
-          <w:b/>
-          <w:bCs/>
-          <w:sz w:val="30"/>
-          <w:szCs w:val="30"/>
-        </w:rPr>
-      </w:pPr>
-    </w:p>
-    <w:p>
-      <w:pPr>
-        <w:rPr>
-          <w:rFonts w:ascii="Arial" w:hAnsi="Arial" w:cs="Arial"/>
-          <w:b/>
-          <w:bCs/>
-          <w:sz w:val="30"/>
-          <w:szCs w:val="30"/>
-        </w:rPr>
-      </w:pPr>
-    </w:p>
-    <w:p>
-      <w:pPr>
-        <w:rPr>
-          <w:rFonts w:ascii="Arial" w:hAnsi="Arial" w:cs="Arial"/>
-          <w:b/>
-          <w:bCs/>
-          <w:sz w:val="30"/>
-          <w:szCs w:val="30"/>
-        </w:rPr>
-      </w:pPr>
-    </w:p>
-    <w:p>
-      <w:pPr>
-        <w:rPr>
-          <w:rFonts w:ascii="Arial" w:hAnsi="Arial" w:cs="Arial"/>
-          <w:sz w:val="30"/>
-          <w:szCs w:val="30"/>
-        </w:rPr>
-      </w:pPr>
-      <w:r>
-        <w:rPr>
+      <w:r>
+        <w:rPr>
+          <w:rFonts w:ascii="Arial" w:hAnsi="Arial" w:cs="Arial"/>
+          <w:b/>
           <w:noProof/>
+          <w:sz w:val="30"/>
+          <w:szCs w:val="30"/>
+          <w:lang w:eastAsia="pt-BR"/>
         </w:rPr>
         <w:lastRenderedPageBreak/>
-        <w:drawing>
-          <wp:anchor distT="0" distB="0" distL="114300" distR="114300" simplePos="0" relativeHeight="251672576" behindDoc="1" locked="0" layoutInCell="1" allowOverlap="1" wp14:anchorId="016DD019" wp14:editId="48C9CCB6">
-            <wp:simplePos x="0" y="0"/>
-            <wp:positionH relativeFrom="margin">
-              <wp:align>center</wp:align>
-            </wp:positionH>
-            <wp:positionV relativeFrom="paragraph">
-              <wp:posOffset>347980</wp:posOffset>
-            </wp:positionV>
-            <wp:extent cx="7038512" cy="5762625"/>
-            <wp:effectExtent l="0" t="0" r="0" b="0"/>
-            <wp:wrapNone/>
-            <wp:docPr id="10" name="Imagem 10"/>
-            <wp:cNvGraphicFramePr>
-              <a:graphicFrameLocks xmlns:a="http://schemas.openxmlformats.org/drawingml/2006/main" noChangeAspect="1"/>
-            </wp:cNvGraphicFramePr>
-            <a:graphic xmlns:a="http://schemas.openxmlformats.org/drawingml/2006/main">
-              <a:graphicData uri="http://schemas.openxmlformats.org/drawingml/2006/picture">
-                <pic:pic xmlns:pic="http://schemas.openxmlformats.org/drawingml/2006/picture">
-                  <pic:nvPicPr>
-                    <pic:cNvPr id="0" name="Picture 3"/>
-                    <pic:cNvPicPr>
-                      <a:picLocks noChangeAspect="1" noChangeArrowheads="1"/>
-                    </pic:cNvPicPr>
-                  </pic:nvPicPr>
-                  <pic:blipFill>
-                    <a:blip r:embed="rId6">
-                      <a:extLst>
-                        <a:ext uri="{28A0092B-C50C-407E-A947-70E740481C1C}">
-                          <a14:useLocalDpi xmlns:a14="http://schemas.microsoft.com/office/drawing/2010/main" val="0"/>
-                        </a:ext>
-                      </a:extLst>
-                    </a:blip>
-                    <a:srcRect/>
-                    <a:stretch>
-                      <a:fillRect/>
-                    </a:stretch>
-                  </pic:blipFill>
-                  <pic:spPr bwMode="auto">
-                    <a:xfrm>
-                      <a:off x="0" y="0"/>
-                      <a:ext cx="7039663" cy="5763567"/>
-                    </a:xfrm>
-                    <a:prstGeom prst="rect">
-                      <a:avLst/>
-                    </a:prstGeom>
-                    <a:noFill/>
-                    <a:ln>
-                      <a:noFill/>
-                    </a:ln>
-                  </pic:spPr>
-                </pic:pic>
-              </a:graphicData>
-            </a:graphic>
-            <wp14:sizeRelH relativeFrom="margin">
-              <wp14:pctWidth>0</wp14:pctWidth>
-            </wp14:sizeRelH>
-            <wp14:sizeRelV relativeFrom="margin">
-              <wp14:pctHeight>0</wp14:pctHeight>
-            </wp14:sizeRelV>
-          </wp:anchor>
-        </w:drawing>
-      </w:r>
-      <w:r>
-        <w:rPr>
-          <w:rFonts w:ascii="Arial" w:hAnsi="Arial" w:cs="Arial"/>
-          <w:b/>
-          <w:noProof/>
-          <w:sz w:val="30"/>
-          <w:szCs w:val="30"/>
-          <w:lang w:eastAsia="pt-BR"/>
-        </w:rPr>
         <mc:AlternateContent>
           <mc:Choice Requires="wps">
             <w:drawing>
-              <wp:anchor distT="45720" distB="45720" distL="114300" distR="114300" simplePos="0" relativeHeight="251665408" behindDoc="1" locked="0" layoutInCell="1" allowOverlap="1" wp14:anchorId="3725193D" wp14:editId="2545FBC6">
+              <wp:anchor distT="45720" distB="45720" distL="114300" distR="114300" simplePos="0" relativeHeight="251665408" behindDoc="1" locked="0" layoutInCell="1" allowOverlap="1" wp14:anchorId="3725193D" wp14:editId="325A28EE">
                 <wp:simplePos x="0" y="0"/>
                 <wp:positionH relativeFrom="page">
-                  <wp:posOffset>7143751</wp:posOffset>
+                  <wp:posOffset>7134225</wp:posOffset>
                 </wp:positionH>
                 <wp:positionV relativeFrom="paragraph">
-                  <wp:posOffset>-899795</wp:posOffset>
+                  <wp:posOffset>-452120</wp:posOffset>
                 </wp:positionV>
                 <wp:extent cx="443230" cy="342900"/>
                 <wp:effectExtent l="0" t="0" r="13970" b="19050"/>
@@ -1116,7 +933,7 @@
           </mc:Choice>
           <mc:Fallback>
             <w:pict>
-              <v:shape w14:anchorId="3725193D" id="_x0000_s1028" type="#_x0000_t202" style="position:absolute;margin-left:562.5pt;margin-top:-70.85pt;width:34.9pt;height:27pt;z-index:-251651072;visibility:visible;mso-wrap-style:square;mso-width-percent:0;mso-height-percent:0;mso-wrap-distance-left:9pt;mso-wrap-distance-top:3.6pt;mso-wrap-distance-right:9pt;mso-wrap-distance-bottom:3.6pt;mso-position-horizontal:absolute;mso-position-horizontal-relative:page;mso-position-vertical:absolute;mso-position-vertical-relative:text;mso-width-percent:0;mso-height-percent:0;mso-width-relative:margin;mso-height-relative:margin;v-text-anchor:top" o:gfxdata="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">
+              <v:shape w14:anchorId="3725193D" id="_x0000_s1029" type="#_x0000_t202" style="position:absolute;margin-left:561.75pt;margin-top:-35.6pt;width:34.9pt;height:27pt;z-index:-251651072;visibility:visible;mso-wrap-style:square;mso-width-percent:0;mso-height-percent:0;mso-wrap-distance-left:9pt;mso-wrap-distance-top:3.6pt;mso-wrap-distance-right:9pt;mso-wrap-distance-bottom:3.6pt;mso-position-horizontal:absolute;mso-position-horizontal-relative:page;mso-position-vertical:absolute;mso-position-vertical-relative:text;mso-width-percent:0;mso-height-percent:0;mso-width-relative:margin;mso-height-relative:margin;v-text-anchor:top" o:gfxdata="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">
                 <v:textbox>
                   <w:txbxContent>
                     <w:p>
@@ -1147,7 +964,9 @@
           </mc:Fallback>
         </mc:AlternateContent>
       </w:r>
-      <w:r>
+    </w:p>
+    <w:p>
+      <w:pPr>
         <w:rPr>
           <w:rFonts w:ascii="Arial" w:hAnsi="Arial" w:cs="Arial"/>
           <w:b/>
@@ -1155,6 +974,24 @@
           <w:sz w:val="30"/>
           <w:szCs w:val="30"/>
         </w:rPr>
+      </w:pPr>
+    </w:p>
+    <w:p>
+      <w:pPr>
+        <w:rPr>
+          <w:rFonts w:ascii="Arial" w:hAnsi="Arial" w:cs="Arial"/>
+          <w:sz w:val="30"/>
+          <w:szCs w:val="30"/>
+        </w:rPr>
+      </w:pPr>
+      <w:r>
+        <w:rPr>
+          <w:rFonts w:ascii="Arial" w:hAnsi="Arial" w:cs="Arial"/>
+          <w:b/>
+          <w:bCs/>
+          <w:sz w:val="30"/>
+          <w:szCs w:val="30"/>
+        </w:rPr>
         <w:t>Cenário:</w:t>
       </w:r>
       <w:r>
@@ -1218,227 +1055,152 @@
         </w:rPr>
       </w:pPr>
     </w:p>
-    <w:p/>
-    <w:p>
-      <w:pPr>
-        <w:rPr>
-          <w:rFonts w:ascii="Arial" w:hAnsi="Arial" w:cs="Arial"/>
-          <w:sz w:val="30"/>
-          <w:szCs w:val="30"/>
-        </w:rPr>
-      </w:pPr>
-    </w:p>
-    <w:p>
-      <w:pPr>
-        <w:rPr>
-          <w:rFonts w:ascii="Arial" w:hAnsi="Arial" w:cs="Arial"/>
-          <w:sz w:val="30"/>
-          <w:szCs w:val="30"/>
-        </w:rPr>
-      </w:pPr>
-    </w:p>
-    <w:p>
-      <w:pPr>
-        <w:rPr>
-          <w:rFonts w:ascii="Arial" w:hAnsi="Arial" w:cs="Arial"/>
-          <w:sz w:val="30"/>
-          <w:szCs w:val="30"/>
-        </w:rPr>
-      </w:pPr>
-    </w:p>
-    <w:p>
-      <w:pPr>
-        <w:rPr>
-          <w:rFonts w:ascii="Arial" w:hAnsi="Arial" w:cs="Arial"/>
-          <w:sz w:val="30"/>
-          <w:szCs w:val="30"/>
-        </w:rPr>
-      </w:pPr>
-    </w:p>
-    <w:p>
-      <w:pPr>
-        <w:rPr>
-          <w:rFonts w:ascii="Arial" w:hAnsi="Arial" w:cs="Arial"/>
-          <w:b/>
-          <w:sz w:val="30"/>
-          <w:szCs w:val="30"/>
-        </w:rPr>
-      </w:pPr>
-    </w:p>
-    <w:p>
-      <w:pPr>
-        <w:rPr>
-          <w:rFonts w:ascii="Arial" w:hAnsi="Arial" w:cs="Arial"/>
-          <w:b/>
-          <w:sz w:val="30"/>
-          <w:szCs w:val="30"/>
-        </w:rPr>
-      </w:pPr>
-    </w:p>
-    <w:p>
-      <w:pPr>
-        <w:rPr>
-          <w:rFonts w:ascii="Arial" w:hAnsi="Arial" w:cs="Arial"/>
-          <w:b/>
-          <w:sz w:val="30"/>
-          <w:szCs w:val="30"/>
-        </w:rPr>
-      </w:pPr>
-    </w:p>
-    <w:p>
-      <w:pPr>
-        <w:rPr>
-          <w:rFonts w:ascii="Arial" w:hAnsi="Arial" w:cs="Arial"/>
-          <w:b/>
-          <w:sz w:val="30"/>
-          <w:szCs w:val="30"/>
-        </w:rPr>
-      </w:pPr>
-    </w:p>
-    <w:p>
-      <w:pPr>
-        <w:rPr>
-          <w:rFonts w:ascii="Arial" w:hAnsi="Arial" w:cs="Arial"/>
-          <w:b/>
-          <w:sz w:val="30"/>
-          <w:szCs w:val="30"/>
-        </w:rPr>
-      </w:pPr>
-    </w:p>
-    <w:p>
-      <w:pPr>
-        <w:rPr>
-          <w:rFonts w:ascii="Arial" w:hAnsi="Arial" w:cs="Arial"/>
-          <w:b/>
-          <w:sz w:val="30"/>
-          <w:szCs w:val="30"/>
-        </w:rPr>
-      </w:pPr>
-    </w:p>
-    <w:p>
-      <w:pPr>
-        <w:rPr>
-          <w:rFonts w:ascii="Arial" w:hAnsi="Arial" w:cs="Arial"/>
-          <w:b/>
-          <w:sz w:val="30"/>
-          <w:szCs w:val="30"/>
-        </w:rPr>
-      </w:pPr>
-    </w:p>
-    <w:p>
-      <w:pPr>
-        <w:rPr>
-          <w:rFonts w:ascii="Arial" w:hAnsi="Arial" w:cs="Arial"/>
-          <w:b/>
-          <w:sz w:val="30"/>
-          <w:szCs w:val="30"/>
-        </w:rPr>
-      </w:pPr>
-    </w:p>
-    <w:p>
-      <w:pPr>
-        <w:rPr>
-          <w:rFonts w:ascii="Arial" w:hAnsi="Arial" w:cs="Arial"/>
-          <w:b/>
-          <w:sz w:val="30"/>
-          <w:szCs w:val="30"/>
-        </w:rPr>
-      </w:pPr>
-    </w:p>
-    <w:p>
-      <w:pPr>
-        <w:rPr>
-          <w:rFonts w:ascii="Arial" w:hAnsi="Arial" w:cs="Arial"/>
-          <w:b/>
-          <w:sz w:val="30"/>
-          <w:szCs w:val="30"/>
-        </w:rPr>
-      </w:pPr>
-    </w:p>
-    <w:p>
-      <w:pPr>
-        <w:rPr>
-          <w:rFonts w:ascii="Arial" w:hAnsi="Arial" w:cs="Arial"/>
-          <w:b/>
-          <w:sz w:val="30"/>
-          <w:szCs w:val="30"/>
-        </w:rPr>
-      </w:pPr>
-    </w:p>
-    <w:p>
-      <w:pPr>
-        <w:rPr>
-          <w:rFonts w:ascii="Arial" w:hAnsi="Arial" w:cs="Arial"/>
-          <w:b/>
-          <w:sz w:val="30"/>
-          <w:szCs w:val="30"/>
-        </w:rPr>
-      </w:pPr>
-    </w:p>
-    <w:p>
-      <w:pPr>
-        <w:rPr>
-          <w:rFonts w:ascii="Arial" w:hAnsi="Arial" w:cs="Arial"/>
-          <w:b/>
-          <w:sz w:val="30"/>
-          <w:szCs w:val="30"/>
-        </w:rPr>
-      </w:pPr>
-    </w:p>
-    <w:p>
-      <w:pPr>
-        <w:rPr>
-          <w:rFonts w:ascii="Arial" w:hAnsi="Arial" w:cs="Arial"/>
-          <w:b/>
-          <w:sz w:val="30"/>
-          <w:szCs w:val="30"/>
-        </w:rPr>
-      </w:pPr>
-    </w:p>
-    <w:p>
-      <w:pPr>
-        <w:rPr>
-          <w:rFonts w:ascii="Arial" w:hAnsi="Arial" w:cs="Arial"/>
-          <w:b/>
-          <w:sz w:val="30"/>
-          <w:szCs w:val="30"/>
-        </w:rPr>
-      </w:pPr>
-    </w:p>
-    <w:p>
-      <w:pPr>
-        <w:rPr>
-          <w:rFonts w:ascii="Arial" w:hAnsi="Arial" w:cs="Arial"/>
-          <w:b/>
-          <w:sz w:val="30"/>
-          <w:szCs w:val="30"/>
-        </w:rPr>
-      </w:pPr>
-    </w:p>
-    <w:p>
-      <w:pPr>
-        <w:rPr>
-          <w:rFonts w:ascii="Arial" w:hAnsi="Arial" w:cs="Arial"/>
-          <w:b/>
-          <w:sz w:val="30"/>
-          <w:szCs w:val="30"/>
-        </w:rPr>
-      </w:pPr>
-    </w:p>
-    <w:p>
-      <w:pPr>
-        <w:rPr>
-          <w:rFonts w:ascii="Arial" w:hAnsi="Arial" w:cs="Arial"/>
-          <w:b/>
-          <w:sz w:val="30"/>
-          <w:szCs w:val="30"/>
-        </w:rPr>
-      </w:pPr>
-    </w:p>
-    <w:p>
-      <w:pPr>
-        <w:rPr>
-          <w:rFonts w:ascii="Arial" w:hAnsi="Arial" w:cs="Arial"/>
+    <w:p>
+      <w:r>
+        <w:rPr>
+          <w:noProof/>
+        </w:rPr>
+        <w:drawing>
+          <wp:inline distT="0" distB="0" distL="0" distR="0" wp14:anchorId="1195A281" wp14:editId="37A5B48D">
+            <wp:extent cx="7090410" cy="4963152"/>
+            <wp:effectExtent l="0" t="0" r="0" b="9525"/>
+            <wp:docPr id="6" name="Imagem 6"/>
+            <wp:cNvGraphicFramePr>
+              <a:graphicFrameLocks xmlns:a="http://schemas.openxmlformats.org/drawingml/2006/main" noChangeAspect="1"/>
+            </wp:cNvGraphicFramePr>
+            <a:graphic xmlns:a="http://schemas.openxmlformats.org/drawingml/2006/main">
+              <a:graphicData uri="http://schemas.openxmlformats.org/drawingml/2006/picture">
+                <pic:pic xmlns:pic="http://schemas.openxmlformats.org/drawingml/2006/picture">
+                  <pic:nvPicPr>
+                    <pic:cNvPr id="0" name="Picture 5"/>
+                    <pic:cNvPicPr>
+                      <a:picLocks noChangeAspect="1" noChangeArrowheads="1"/>
+                    </pic:cNvPicPr>
+                  </pic:nvPicPr>
+                  <pic:blipFill>
+                    <a:blip r:embed="rId6" cstate="print">
+                      <a:extLst>
+                        <a:ext uri="{28A0092B-C50C-407E-A947-70E740481C1C}">
+                          <a14:useLocalDpi xmlns:a14="http://schemas.microsoft.com/office/drawing/2010/main" val="0"/>
+                        </a:ext>
+                      </a:extLst>
+                    </a:blip>
+                    <a:srcRect/>
+                    <a:stretch>
+                      <a:fillRect/>
+                    </a:stretch>
+                  </pic:blipFill>
+                  <pic:spPr bwMode="auto">
+                    <a:xfrm>
+                      <a:off x="0" y="0"/>
+                      <a:ext cx="7102046" cy="4971297"/>
+                    </a:xfrm>
+                    <a:prstGeom prst="rect">
+                      <a:avLst/>
+                    </a:prstGeom>
+                    <a:noFill/>
+                    <a:ln>
+                      <a:noFill/>
+                    </a:ln>
+                  </pic:spPr>
+                </pic:pic>
+              </a:graphicData>
+            </a:graphic>
+          </wp:inline>
+        </w:drawing>
+      </w:r>
+    </w:p>
+    <w:p>
+      <w:pPr>
+        <w:rPr>
+          <w:rFonts w:ascii="Arial" w:hAnsi="Arial" w:cs="Arial"/>
+          <w:sz w:val="30"/>
+          <w:szCs w:val="30"/>
+        </w:rPr>
+      </w:pPr>
+    </w:p>
+    <w:p>
+      <w:pPr>
+        <w:rPr>
+          <w:rFonts w:ascii="Arial" w:hAnsi="Arial" w:cs="Arial"/>
+          <w:sz w:val="30"/>
+          <w:szCs w:val="30"/>
+        </w:rPr>
+      </w:pPr>
+    </w:p>
+    <w:p>
+      <w:pPr>
+        <w:rPr>
+          <w:rFonts w:ascii="Arial" w:hAnsi="Arial" w:cs="Arial"/>
+          <w:sz w:val="30"/>
+          <w:szCs w:val="30"/>
+        </w:rPr>
+      </w:pPr>
+    </w:p>
+    <w:p>
+      <w:pPr>
+        <w:rPr>
+          <w:rFonts w:ascii="Arial" w:hAnsi="Arial" w:cs="Arial"/>
+          <w:sz w:val="30"/>
+          <w:szCs w:val="30"/>
+        </w:rPr>
+      </w:pPr>
+    </w:p>
+    <w:p>
+      <w:pPr>
+        <w:rPr>
+          <w:rFonts w:ascii="Arial" w:hAnsi="Arial" w:cs="Arial"/>
+          <w:b/>
+          <w:sz w:val="30"/>
+          <w:szCs w:val="30"/>
+        </w:rPr>
+      </w:pPr>
+    </w:p>
+    <w:p>
+      <w:pPr>
+        <w:rPr>
+          <w:rFonts w:ascii="Arial" w:hAnsi="Arial" w:cs="Arial"/>
+          <w:b/>
+          <w:sz w:val="30"/>
+          <w:szCs w:val="30"/>
+        </w:rPr>
+      </w:pPr>
+    </w:p>
+    <w:p>
+      <w:pPr>
+        <w:rPr>
+          <w:rFonts w:ascii="Arial" w:hAnsi="Arial" w:cs="Arial"/>
+          <w:b/>
+          <w:sz w:val="30"/>
+          <w:szCs w:val="30"/>
+        </w:rPr>
+      </w:pPr>
+    </w:p>
+    <w:p>
+      <w:pPr>
+        <w:rPr>
+          <w:rFonts w:ascii="Arial" w:hAnsi="Arial" w:cs="Arial"/>
+          <w:b/>
+          <w:sz w:val="30"/>
+          <w:szCs w:val="30"/>
+        </w:rPr>
+      </w:pPr>
+    </w:p>
+    <w:p>
+      <w:pPr>
+        <w:rPr>
+          <w:rFonts w:ascii="Arial" w:hAnsi="Arial" w:cs="Arial"/>
+          <w:b/>
+          <w:sz w:val="30"/>
+          <w:szCs w:val="30"/>
+        </w:rPr>
+      </w:pPr>
+    </w:p>
+    <w:p>
+      <w:pPr>
+        <w:rPr>
+          <w:rFonts w:ascii="Arial" w:hAnsi="Arial" w:cs="Arial"/>
+          <w:b/>
           <w:sz w:val="30"/>
           <w:szCs w:val="30"/>
         </w:rPr>
@@ -1456,13 +1218,13 @@
         <mc:AlternateContent>
           <mc:Choice Requires="wps">
             <w:drawing>
-              <wp:anchor distT="45720" distB="45720" distL="114300" distR="114300" simplePos="0" relativeHeight="251667456" behindDoc="1" locked="0" layoutInCell="1" allowOverlap="1" wp14:anchorId="620FC503" wp14:editId="1205F469">
+              <wp:anchor distT="45720" distB="45720" distL="114300" distR="114300" simplePos="0" relativeHeight="251667456" behindDoc="1" locked="0" layoutInCell="1" allowOverlap="1" wp14:anchorId="620FC503" wp14:editId="3417B589">
                 <wp:simplePos x="0" y="0"/>
-                <wp:positionH relativeFrom="page">
-                  <wp:posOffset>7143751</wp:posOffset>
+                <wp:positionH relativeFrom="rightMargin">
+                  <wp:align>left</wp:align>
                 </wp:positionH>
                 <wp:positionV relativeFrom="paragraph">
-                  <wp:posOffset>-899795</wp:posOffset>
+                  <wp:posOffset>-452120</wp:posOffset>
                 </wp:positionV>
                 <wp:extent cx="443230" cy="342900"/>
                 <wp:effectExtent l="0" t="0" r="13970" b="19050"/>
@@ -1538,7 +1300,7 @@
           </mc:Choice>
           <mc:Fallback>
             <w:pict>
-              <v:shape w14:anchorId="620FC503" id="_x0000_s1029" type="#_x0000_t202" style="position:absolute;margin-left:562.5pt;margin-top:-70.85pt;width:34.9pt;height:27pt;z-index:-251649024;visibility:visible;mso-wrap-style:square;mso-width-percent:0;mso-height-percent:0;mso-wrap-distance-left:9pt;mso-wrap-distance-top:3.6pt;mso-wrap-distance-right:9pt;mso-wrap-distance-bottom:3.6pt;mso-position-horizontal:absolute;mso-position-horizontal-relative:page;mso-position-vertical:absolute;mso-position-vertical-relative:text;mso-width-percent:0;mso-height-percent:0;mso-width-relative:margin;mso-height-relative:margin;v-text-anchor:top" o:gfxdata="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">
+              <v:shape w14:anchorId="620FC503" id="_x0000_s1030" type="#_x0000_t202" style="position:absolute;margin-left:0;margin-top:-35.6pt;width:34.9pt;height:27pt;z-index:-251649024;visibility:visible;mso-wrap-style:square;mso-width-percent:0;mso-height-percent:0;mso-wrap-distance-left:9pt;mso-wrap-distance-top:3.6pt;mso-wrap-distance-right:9pt;mso-wrap-distance-bottom:3.6pt;mso-position-horizontal:left;mso-position-horizontal-relative:right-margin-area;mso-position-vertical:absolute;mso-position-vertical-relative:text;mso-width-percent:0;mso-height-percent:0;mso-width-relative:margin;mso-height-relative:margin;v-text-anchor:top" o:gfxdata="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">
                 <v:textbox>
                   <w:txbxContent>
                     <w:p>
@@ -1563,12 +1325,31 @@
                     </w:p>
                   </w:txbxContent>
                 </v:textbox>
-                <w10:wrap anchorx="page"/>
+                <w10:wrap anchorx="margin"/>
               </v:shape>
             </w:pict>
           </mc:Fallback>
         </mc:AlternateContent>
       </w:r>
+    </w:p>
+    <w:p>
+      <w:pPr>
+        <w:rPr>
+          <w:rFonts w:ascii="Arial" w:hAnsi="Arial" w:cs="Arial"/>
+          <w:b/>
+          <w:sz w:val="30"/>
+          <w:szCs w:val="30"/>
+        </w:rPr>
+      </w:pPr>
+    </w:p>
+    <w:p>
+      <w:pPr>
+        <w:rPr>
+          <w:rFonts w:ascii="Arial" w:hAnsi="Arial" w:cs="Arial"/>
+          <w:sz w:val="30"/>
+          <w:szCs w:val="30"/>
+        </w:rPr>
+      </w:pPr>
       <w:r>
         <w:rPr>
           <w:rFonts w:ascii="Arial" w:hAnsi="Arial" w:cs="Arial"/>
@@ -1773,6 +1554,15 @@
           <w:szCs w:val="30"/>
         </w:rPr>
       </w:pPr>
+    </w:p>
+    <w:p>
+      <w:pPr>
+        <w:rPr>
+          <w:rFonts w:ascii="Arial" w:hAnsi="Arial" w:cs="Arial"/>
+          <w:sz w:val="30"/>
+          <w:szCs w:val="30"/>
+        </w:rPr>
+      </w:pPr>
       <w:r>
         <w:rPr>
           <w:rFonts w:ascii="Arial" w:hAnsi="Arial" w:cs="Arial"/>
@@ -1786,13 +1576,13 @@
         <mc:AlternateContent>
           <mc:Choice Requires="wps">
             <w:drawing>
-              <wp:anchor distT="45720" distB="45720" distL="114300" distR="114300" simplePos="0" relativeHeight="251669504" behindDoc="1" locked="0" layoutInCell="1" allowOverlap="1" wp14:anchorId="36447E14" wp14:editId="7CA5A2B3">
+              <wp:anchor distT="45720" distB="45720" distL="114300" distR="114300" simplePos="0" relativeHeight="251669504" behindDoc="1" locked="0" layoutInCell="1" allowOverlap="1" wp14:anchorId="36447E14" wp14:editId="39EE86C1">
                 <wp:simplePos x="0" y="0"/>
                 <wp:positionH relativeFrom="page">
-                  <wp:posOffset>7143751</wp:posOffset>
+                  <wp:posOffset>7143750</wp:posOffset>
                 </wp:positionH>
                 <wp:positionV relativeFrom="paragraph">
-                  <wp:posOffset>-899795</wp:posOffset>
+                  <wp:posOffset>-457200</wp:posOffset>
                 </wp:positionV>
                 <wp:extent cx="443230" cy="342900"/>
                 <wp:effectExtent l="0" t="0" r="13970" b="19050"/>
@@ -1868,7 +1658,7 @@
           </mc:Choice>
           <mc:Fallback>
             <w:pict>
-              <v:shape w14:anchorId="36447E14" id="_x0000_s1030" type="#_x0000_t202" style="position:absolute;margin-left:562.5pt;margin-top:-70.85pt;width:34.9pt;height:27pt;z-index:-251646976;visibility:visible;mso-wrap-style:square;mso-width-percent:0;mso-height-percent:0;mso-wrap-distance-left:9pt;mso-wrap-distance-top:3.6pt;mso-wrap-distance-right:9pt;mso-wrap-distance-bottom:3.6pt;mso-position-horizontal:absolute;mso-position-horizontal-relative:page;mso-position-vertical:absolute;mso-position-vertical-relative:text;mso-width-percent:0;mso-height-percent:0;mso-width-relative:margin;mso-height-relative:margin;v-text-anchor:top" o:gfxdata="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">
+              <v:shape w14:anchorId="36447E14" id="_x0000_s1031" type="#_x0000_t202" style="position:absolute;margin-left:562.5pt;margin-top:-36pt;width:34.9pt;height:27pt;z-index:-251646976;visibility:visible;mso-wrap-style:square;mso-width-percent:0;mso-height-percent:0;mso-wrap-distance-left:9pt;mso-wrap-distance-top:3.6pt;mso-wrap-distance-right:9pt;mso-wrap-distance-bottom:3.6pt;mso-position-horizontal:absolute;mso-position-horizontal-relative:page;mso-position-vertical:absolute;mso-position-vertical-relative:text;mso-width-percent:0;mso-height-percent:0;mso-width-relative:margin;mso-height-relative:margin;v-text-anchor:top" o:gfxdata="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">
                 <v:textbox>
                   <w:txbxContent>
                     <w:p>
@@ -1899,6 +1689,33 @@
           </mc:Fallback>
         </mc:AlternateContent>
       </w:r>
+    </w:p>
+    <w:p>
+      <w:pPr>
+        <w:rPr>
+          <w:rFonts w:ascii="Arial" w:hAnsi="Arial" w:cs="Arial"/>
+          <w:sz w:val="30"/>
+          <w:szCs w:val="30"/>
+        </w:rPr>
+      </w:pPr>
+    </w:p>
+    <w:p>
+      <w:pPr>
+        <w:rPr>
+          <w:rFonts w:ascii="Arial" w:hAnsi="Arial" w:cs="Arial"/>
+          <w:sz w:val="30"/>
+          <w:szCs w:val="30"/>
+        </w:rPr>
+      </w:pPr>
+    </w:p>
+    <w:p>
+      <w:pPr>
+        <w:rPr>
+          <w:rFonts w:ascii="Arial" w:hAnsi="Arial" w:cs="Arial"/>
+          <w:sz w:val="30"/>
+          <w:szCs w:val="30"/>
+        </w:rPr>
+      </w:pPr>
       <w:r>
         <w:rPr>
           <w:rFonts w:ascii="Arial" w:hAnsi="Arial" w:cs="Arial"/>
@@ -2043,7 +1860,7 @@
     </w:p>
     <w:sectPr>
       <w:pgSz w:w="11906" w:h="16838"/>
-      <w:pgMar w:top="1417" w:right="1701" w:bottom="1417" w:left="1701" w:header="708" w:footer="708" w:gutter="0"/>
+      <w:pgMar w:top="720" w:right="720" w:bottom="720" w:left="720" w:header="708" w:footer="708" w:gutter="0"/>
       <w:cols w:space="708"/>
       <w:docGrid w:linePitch="360"/>
     </w:sectPr>

</xml_diff>

<commit_message>
Arquivos corrigidos para a ultima avaliação
</commit_message>
<xml_diff>
--- a/16- DFD Essencial para cada Capacidade.docx
+++ b/16- DFD Essencial para cada Capacidade.docx
@@ -696,31 +696,20 @@
     </w:p>
     <w:p/>
     <w:p>
-      <w:r>
+      <w:pPr>
         <w:rPr>
           <w:noProof/>
         </w:rPr>
+      </w:pPr>
+      <w:r>
+        <w:rPr>
+          <w:noProof/>
+        </w:rPr>
         <w:drawing>
-          <wp:anchor distT="0" distB="0" distL="114300" distR="114300" simplePos="0" relativeHeight="251673600" behindDoc="1" locked="0" layoutInCell="1" allowOverlap="1" wp14:anchorId="3AC93BC2" wp14:editId="48EDC5AC">
-            <wp:simplePos x="0" y="0"/>
-            <wp:positionH relativeFrom="column">
-              <wp:posOffset>-457200</wp:posOffset>
-            </wp:positionH>
-            <wp:positionV relativeFrom="paragraph">
-              <wp:posOffset>3175</wp:posOffset>
-            </wp:positionV>
-            <wp:extent cx="8827135" cy="5042752"/>
-            <wp:effectExtent l="0" t="0" r="0" b="5715"/>
-            <wp:wrapTight wrapText="bothSides">
-              <wp:wrapPolygon edited="0">
-                <wp:start x="0" y="0"/>
-                <wp:lineTo x="0" y="21543"/>
-                <wp:lineTo x="21536" y="21543"/>
-                <wp:lineTo x="21536" y="0"/>
-                <wp:lineTo x="0" y="0"/>
-              </wp:wrapPolygon>
-            </wp:wrapTight>
-            <wp:docPr id="4" name="Imagem 4"/>
+          <wp:inline distT="0" distB="0" distL="0" distR="0" wp14:anchorId="19C84A9B" wp14:editId="7FFCC2E1">
+            <wp:extent cx="5978092" cy="3966344"/>
+            <wp:effectExtent l="0" t="0" r="3810" b="0"/>
+            <wp:docPr id="1" name="Imagem 1"/>
             <wp:cNvGraphicFramePr>
               <a:graphicFrameLocks xmlns:a="http://schemas.openxmlformats.org/drawingml/2006/main" noChangeAspect="1"/>
             </wp:cNvGraphicFramePr>
@@ -728,10 +717,8 @@
               <a:graphicData uri="http://schemas.openxmlformats.org/drawingml/2006/picture">
                 <pic:pic xmlns:pic="http://schemas.openxmlformats.org/drawingml/2006/picture">
                   <pic:nvPicPr>
-                    <pic:cNvPr id="0" name="Picture 3"/>
-                    <pic:cNvPicPr>
-                      <a:picLocks noChangeAspect="1" noChangeArrowheads="1"/>
-                    </pic:cNvPicPr>
+                    <pic:cNvPr id="1" name="Imagem 1"/>
+                    <pic:cNvPicPr/>
                   </pic:nvPicPr>
                   <pic:blipFill>
                     <a:blip r:embed="rId5">
@@ -741,36 +728,66 @@
                         </a:ext>
                       </a:extLst>
                     </a:blip>
-                    <a:srcRect/>
                     <a:stretch>
                       <a:fillRect/>
                     </a:stretch>
                   </pic:blipFill>
-                  <pic:spPr bwMode="auto">
+                  <pic:spPr>
                     <a:xfrm>
                       <a:off x="0" y="0"/>
-                      <a:ext cx="8827135" cy="5042752"/>
+                      <a:ext cx="5978092" cy="3966344"/>
                     </a:xfrm>
                     <a:prstGeom prst="rect">
                       <a:avLst/>
                     </a:prstGeom>
-                    <a:noFill/>
-                    <a:ln>
-                      <a:noFill/>
-                    </a:ln>
                   </pic:spPr>
                 </pic:pic>
               </a:graphicData>
             </a:graphic>
-            <wp14:sizeRelH relativeFrom="page">
-              <wp14:pctWidth>0</wp14:pctWidth>
-            </wp14:sizeRelH>
-            <wp14:sizeRelV relativeFrom="page">
-              <wp14:pctHeight>0</wp14:pctHeight>
-            </wp14:sizeRelV>
-          </wp:anchor>
+          </wp:inline>
         </w:drawing>
       </w:r>
+      <w:r>
+        <w:rPr>
+          <w:noProof/>
+        </w:rPr>
+        <w:softHyphen/>
+      </w:r>
+    </w:p>
+    <w:p>
+      <w:pPr>
+        <w:rPr>
+          <w:noProof/>
+        </w:rPr>
+      </w:pPr>
+    </w:p>
+    <w:p/>
+    <w:p>
+      <w:pPr>
+        <w:rPr>
+          <w:rFonts w:ascii="Arial" w:hAnsi="Arial" w:cs="Arial"/>
+          <w:sz w:val="30"/>
+          <w:szCs w:val="30"/>
+        </w:rPr>
+      </w:pPr>
+    </w:p>
+    <w:p>
+      <w:pPr>
+        <w:rPr>
+          <w:rFonts w:ascii="Arial" w:hAnsi="Arial" w:cs="Arial"/>
+          <w:sz w:val="30"/>
+          <w:szCs w:val="30"/>
+        </w:rPr>
+      </w:pPr>
+    </w:p>
+    <w:p>
+      <w:pPr>
+        <w:rPr>
+          <w:rFonts w:ascii="Arial" w:hAnsi="Arial" w:cs="Arial"/>
+          <w:sz w:val="30"/>
+          <w:szCs w:val="30"/>
+        </w:rPr>
+      </w:pPr>
     </w:p>
     <w:p>
       <w:pPr>

</xml_diff>

<commit_message>
Correção para avaliação final
</commit_message>
<xml_diff>
--- a/16- DFD Essencial para cada Capacidade.docx
+++ b/16- DFD Essencial para cada Capacidade.docx
@@ -706,10 +706,10 @@
           <w:noProof/>
         </w:rPr>
         <w:drawing>
-          <wp:inline distT="0" distB="0" distL="0" distR="0" wp14:anchorId="19C84A9B" wp14:editId="7FFCC2E1">
-            <wp:extent cx="5978092" cy="3966344"/>
-            <wp:effectExtent l="0" t="0" r="3810" b="0"/>
-            <wp:docPr id="1" name="Imagem 1"/>
+          <wp:inline distT="0" distB="0" distL="0" distR="0" wp14:anchorId="506A7C56" wp14:editId="5D7B2144">
+            <wp:extent cx="5981700" cy="4010025"/>
+            <wp:effectExtent l="0" t="0" r="0" b="9525"/>
+            <wp:docPr id="4" name="Imagem 4"/>
             <wp:cNvGraphicFramePr>
               <a:graphicFrameLocks xmlns:a="http://schemas.openxmlformats.org/drawingml/2006/main" noChangeAspect="1"/>
             </wp:cNvGraphicFramePr>
@@ -717,8 +717,10 @@
               <a:graphicData uri="http://schemas.openxmlformats.org/drawingml/2006/picture">
                 <pic:pic xmlns:pic="http://schemas.openxmlformats.org/drawingml/2006/picture">
                   <pic:nvPicPr>
-                    <pic:cNvPr id="1" name="Imagem 1"/>
-                    <pic:cNvPicPr/>
+                    <pic:cNvPr id="0" name="Picture 1"/>
+                    <pic:cNvPicPr>
+                      <a:picLocks noChangeAspect="1" noChangeArrowheads="1"/>
+                    </pic:cNvPicPr>
                   </pic:nvPicPr>
                   <pic:blipFill>
                     <a:blip r:embed="rId5">
@@ -728,18 +730,23 @@
                         </a:ext>
                       </a:extLst>
                     </a:blip>
+                    <a:srcRect/>
                     <a:stretch>
                       <a:fillRect/>
                     </a:stretch>
                   </pic:blipFill>
-                  <pic:spPr>
+                  <pic:spPr bwMode="auto">
                     <a:xfrm>
                       <a:off x="0" y="0"/>
-                      <a:ext cx="5978092" cy="3966344"/>
+                      <a:ext cx="5981700" cy="4010025"/>
                     </a:xfrm>
                     <a:prstGeom prst="rect">
                       <a:avLst/>
                     </a:prstGeom>
+                    <a:noFill/>
+                    <a:ln>
+                      <a:noFill/>
+                    </a:ln>
                   </pic:spPr>
                 </pic:pic>
               </a:graphicData>
@@ -762,15 +769,6 @@
       </w:pPr>
     </w:p>
     <w:p/>
-    <w:p>
-      <w:pPr>
-        <w:rPr>
-          <w:rFonts w:ascii="Arial" w:hAnsi="Arial" w:cs="Arial"/>
-          <w:sz w:val="30"/>
-          <w:szCs w:val="30"/>
-        </w:rPr>
-      </w:pPr>
-    </w:p>
     <w:p>
       <w:pPr>
         <w:rPr>
@@ -1078,10 +1076,10 @@
           <w:noProof/>
         </w:rPr>
         <w:drawing>
-          <wp:inline distT="0" distB="0" distL="0" distR="0" wp14:anchorId="1195A281" wp14:editId="37A5B48D">
-            <wp:extent cx="7090410" cy="4963152"/>
+          <wp:inline distT="0" distB="0" distL="0" distR="0" wp14:anchorId="54541514" wp14:editId="49BEBCFB">
+            <wp:extent cx="6648450" cy="3800475"/>
             <wp:effectExtent l="0" t="0" r="0" b="9525"/>
-            <wp:docPr id="6" name="Imagem 6"/>
+            <wp:docPr id="8" name="Imagem 8"/>
             <wp:cNvGraphicFramePr>
               <a:graphicFrameLocks xmlns:a="http://schemas.openxmlformats.org/drawingml/2006/main" noChangeAspect="1"/>
             </wp:cNvGraphicFramePr>
@@ -1089,13 +1087,13 @@
               <a:graphicData uri="http://schemas.openxmlformats.org/drawingml/2006/picture">
                 <pic:pic xmlns:pic="http://schemas.openxmlformats.org/drawingml/2006/picture">
                   <pic:nvPicPr>
-                    <pic:cNvPr id="0" name="Picture 5"/>
+                    <pic:cNvPr id="0" name="Picture 2"/>
                     <pic:cNvPicPr>
                       <a:picLocks noChangeAspect="1" noChangeArrowheads="1"/>
                     </pic:cNvPicPr>
                   </pic:nvPicPr>
                   <pic:blipFill>
-                    <a:blip r:embed="rId6" cstate="print">
+                    <a:blip r:embed="rId6">
                       <a:extLst>
                         <a:ext uri="{28A0092B-C50C-407E-A947-70E740481C1C}">
                           <a14:useLocalDpi xmlns:a14="http://schemas.microsoft.com/office/drawing/2010/main" val="0"/>
@@ -1110,7 +1108,7 @@
                   <pic:spPr bwMode="auto">
                     <a:xfrm>
                       <a:off x="0" y="0"/>
-                      <a:ext cx="7102046" cy="4971297"/>
+                      <a:ext cx="6648450" cy="3800475"/>
                     </a:xfrm>
                     <a:prstGeom prst="rect">
                       <a:avLst/>
@@ -1158,6 +1156,36 @@
       <w:pPr>
         <w:rPr>
           <w:rFonts w:ascii="Arial" w:hAnsi="Arial" w:cs="Arial"/>
+          <w:sz w:val="30"/>
+          <w:szCs w:val="30"/>
+        </w:rPr>
+      </w:pPr>
+    </w:p>
+    <w:p>
+      <w:pPr>
+        <w:rPr>
+          <w:rFonts w:ascii="Arial" w:hAnsi="Arial" w:cs="Arial"/>
+          <w:b/>
+          <w:sz w:val="30"/>
+          <w:szCs w:val="30"/>
+        </w:rPr>
+      </w:pPr>
+    </w:p>
+    <w:p>
+      <w:pPr>
+        <w:rPr>
+          <w:rFonts w:ascii="Arial" w:hAnsi="Arial" w:cs="Arial"/>
+          <w:b/>
+          <w:sz w:val="30"/>
+          <w:szCs w:val="30"/>
+        </w:rPr>
+      </w:pPr>
+    </w:p>
+    <w:p>
+      <w:pPr>
+        <w:rPr>
+          <w:rFonts w:ascii="Arial" w:hAnsi="Arial" w:cs="Arial"/>
+          <w:b/>
           <w:sz w:val="30"/>
           <w:szCs w:val="30"/>
         </w:rPr>

</xml_diff>